<commit_message>
Plano de negócios corrigido
</commit_message>
<xml_diff>
--- a/Documentação/COLÉGIO TECNICO DA UNICAMP CAMPINAS.docx
+++ b/Documentação/COLÉGIO TECNICO DA UNICAMP CAMPINAS.docx
@@ -5,19 +5,28 @@
     <w:p>
       <w:pPr>
         <w:spacing w:line="360" w:lineRule="auto"/>
-        <w:rPr>
-          <w:rFonts w:ascii="Times New Roman" w:hAnsi="Times New Roman" w:cs="Times New Roman"/>
-          <w:sz w:val="24"/>
-          <w:szCs w:val="24"/>
-        </w:rPr>
-      </w:pPr>
-      <w:r>
-        <w:rPr>
-          <w:rFonts w:ascii="Times New Roman" w:hAnsi="Times New Roman" w:cs="Times New Roman"/>
-          <w:sz w:val="24"/>
-          <w:szCs w:val="24"/>
-        </w:rPr>
-        <w:t>COLÉGIO TECNICO DA UNICAMP CAMPINAS</w:t>
+        <w:jc w:val="center"/>
+        <w:rPr>
+          <w:rFonts w:ascii="Times New Roman" w:hAnsi="Times New Roman" w:cs="Times New Roman"/>
+          <w:sz w:val="24"/>
+          <w:szCs w:val="24"/>
+        </w:rPr>
+      </w:pPr>
+      <w:r>
+        <w:rPr>
+          <w:rFonts w:ascii="Times New Roman" w:hAnsi="Times New Roman" w:cs="Times New Roman"/>
+          <w:sz w:val="24"/>
+          <w:szCs w:val="24"/>
+        </w:rPr>
+        <w:t>COLÉGIO TÉ</w:t>
+      </w:r>
+      <w:r>
+        <w:rPr>
+          <w:rFonts w:ascii="Times New Roman" w:hAnsi="Times New Roman" w:cs="Times New Roman"/>
+          <w:sz w:val="24"/>
+          <w:szCs w:val="24"/>
+        </w:rPr>
+        <w:t>CNICO DA UNICAMP CAMPINAS</w:t>
       </w:r>
     </w:p>
     <w:p>
@@ -337,6 +346,7 @@
     <w:p>
       <w:pPr>
         <w:spacing w:line="360" w:lineRule="auto"/>
+        <w:jc w:val="center"/>
         <w:rPr>
           <w:rFonts w:ascii="Times New Roman" w:hAnsi="Times New Roman" w:cs="Times New Roman"/>
           <w:sz w:val="24"/>
@@ -350,450 +360,15 @@
           <w:szCs w:val="24"/>
         </w:rPr>
         <w:lastRenderedPageBreak/>
-        <w:t>COLÉGIO TECNICO DA UNICAMP CAMPINAS</w:t>
+        <w:t>RESUMO</w:t>
       </w:r>
     </w:p>
     <w:p>
       <w:pPr>
         <w:spacing w:line="360" w:lineRule="auto"/>
-        <w:rPr>
-          <w:rFonts w:ascii="Times New Roman" w:hAnsi="Times New Roman" w:cs="Times New Roman"/>
-          <w:sz w:val="24"/>
-          <w:szCs w:val="24"/>
-        </w:rPr>
-      </w:pPr>
-    </w:p>
-    <w:p>
-      <w:pPr>
-        <w:spacing w:line="360" w:lineRule="auto"/>
-        <w:jc w:val="center"/>
-        <w:rPr>
-          <w:rFonts w:ascii="Times New Roman" w:hAnsi="Times New Roman" w:cs="Times New Roman"/>
-          <w:sz w:val="24"/>
-          <w:szCs w:val="24"/>
-        </w:rPr>
-      </w:pPr>
-    </w:p>
-    <w:p>
-      <w:pPr>
-        <w:spacing w:line="360" w:lineRule="auto"/>
-        <w:jc w:val="center"/>
-        <w:rPr>
-          <w:rFonts w:ascii="Times New Roman" w:hAnsi="Times New Roman" w:cs="Times New Roman"/>
-          <w:b/>
-          <w:sz w:val="24"/>
-          <w:szCs w:val="24"/>
-        </w:rPr>
-      </w:pPr>
-    </w:p>
-    <w:p>
-      <w:pPr>
-        <w:spacing w:line="360" w:lineRule="auto"/>
-        <w:jc w:val="center"/>
-        <w:rPr>
-          <w:rFonts w:ascii="Times New Roman" w:hAnsi="Times New Roman" w:cs="Times New Roman"/>
-          <w:sz w:val="24"/>
-          <w:szCs w:val="24"/>
-        </w:rPr>
-      </w:pPr>
-      <w:proofErr w:type="gramStart"/>
-      <w:r>
-        <w:rPr>
-          <w:rFonts w:ascii="Times New Roman" w:hAnsi="Times New Roman" w:cs="Times New Roman"/>
-          <w:b/>
-          <w:sz w:val="24"/>
-          <w:szCs w:val="24"/>
-        </w:rPr>
-        <w:t>ISlidee</w:t>
-      </w:r>
-      <w:proofErr w:type="gramEnd"/>
-      <w:r>
-        <w:rPr>
-          <w:rFonts w:ascii="Times New Roman" w:hAnsi="Times New Roman" w:cs="Times New Roman"/>
-          <w:b/>
-          <w:sz w:val="24"/>
-          <w:szCs w:val="24"/>
-        </w:rPr>
-        <w:t xml:space="preserve"> </w:t>
-      </w:r>
-      <w:r>
-        <w:rPr>
-          <w:rFonts w:ascii="Times New Roman" w:hAnsi="Times New Roman" w:cs="Times New Roman"/>
-          <w:sz w:val="24"/>
-          <w:szCs w:val="24"/>
-        </w:rPr>
-        <w:t>: Uma ferramenta para facilitar a manipulação de suas apresentações</w:t>
-      </w:r>
-    </w:p>
-    <w:p>
-      <w:pPr>
-        <w:spacing w:line="360" w:lineRule="auto"/>
-        <w:jc w:val="center"/>
-        <w:rPr>
-          <w:rFonts w:ascii="Times New Roman" w:hAnsi="Times New Roman" w:cs="Times New Roman"/>
-          <w:sz w:val="24"/>
-          <w:szCs w:val="24"/>
-        </w:rPr>
-      </w:pPr>
-    </w:p>
-    <w:p>
-      <w:pPr>
-        <w:spacing w:line="360" w:lineRule="auto"/>
-        <w:jc w:val="center"/>
-        <w:rPr>
-          <w:rFonts w:ascii="Times New Roman" w:hAnsi="Times New Roman" w:cs="Times New Roman"/>
-          <w:sz w:val="24"/>
-          <w:szCs w:val="24"/>
-        </w:rPr>
-      </w:pPr>
-    </w:p>
-    <w:p>
-      <w:pPr>
-        <w:spacing w:line="360" w:lineRule="auto"/>
-        <w:jc w:val="center"/>
-        <w:rPr>
-          <w:rFonts w:ascii="Times New Roman" w:hAnsi="Times New Roman" w:cs="Times New Roman"/>
-          <w:sz w:val="24"/>
-          <w:szCs w:val="24"/>
-        </w:rPr>
-      </w:pPr>
-    </w:p>
-    <w:p>
-      <w:pPr>
-        <w:spacing w:line="360" w:lineRule="auto"/>
-        <w:jc w:val="center"/>
-        <w:rPr>
-          <w:rFonts w:ascii="Times New Roman" w:hAnsi="Times New Roman" w:cs="Times New Roman"/>
-          <w:sz w:val="24"/>
-          <w:szCs w:val="24"/>
-        </w:rPr>
-      </w:pPr>
-      <w:r>
-        <w:rPr>
-          <w:rFonts w:ascii="Times New Roman" w:hAnsi="Times New Roman" w:cs="Times New Roman"/>
-          <w:sz w:val="24"/>
-          <w:szCs w:val="24"/>
-        </w:rPr>
-        <w:t>WAGNER CAETANO</w:t>
-      </w:r>
-    </w:p>
-    <w:p>
-      <w:pPr>
-        <w:spacing w:line="360" w:lineRule="auto"/>
-        <w:jc w:val="center"/>
-        <w:rPr>
-          <w:rFonts w:ascii="Times New Roman" w:hAnsi="Times New Roman" w:cs="Times New Roman"/>
-          <w:sz w:val="24"/>
-          <w:szCs w:val="24"/>
-        </w:rPr>
-      </w:pPr>
-      <w:r>
-        <w:rPr>
-          <w:rFonts w:ascii="Times New Roman" w:hAnsi="Times New Roman" w:cs="Times New Roman"/>
-          <w:sz w:val="24"/>
-          <w:szCs w:val="24"/>
-        </w:rPr>
-        <w:t>BRUNA APOLONIO</w:t>
-      </w:r>
-    </w:p>
-    <w:p>
-      <w:pPr>
-        <w:spacing w:line="360" w:lineRule="auto"/>
-        <w:jc w:val="center"/>
-        <w:rPr>
-          <w:rFonts w:ascii="Times New Roman" w:hAnsi="Times New Roman" w:cs="Times New Roman"/>
-          <w:sz w:val="24"/>
-          <w:szCs w:val="24"/>
-        </w:rPr>
-      </w:pPr>
-      <w:r>
-        <w:rPr>
-          <w:rFonts w:ascii="Times New Roman" w:hAnsi="Times New Roman" w:cs="Times New Roman"/>
-          <w:sz w:val="24"/>
-          <w:szCs w:val="24"/>
-        </w:rPr>
-        <w:t>GUILHERME HENRIQUE</w:t>
-      </w:r>
-    </w:p>
-    <w:p>
-      <w:pPr>
-        <w:spacing w:line="360" w:lineRule="auto"/>
-        <w:jc w:val="center"/>
-        <w:rPr>
-          <w:rFonts w:ascii="Times New Roman" w:hAnsi="Times New Roman" w:cs="Times New Roman"/>
-          <w:color w:val="FF0000"/>
-          <w:sz w:val="24"/>
-          <w:szCs w:val="24"/>
-        </w:rPr>
-      </w:pPr>
-    </w:p>
-    <w:p>
-      <w:pPr>
-        <w:spacing w:line="360" w:lineRule="auto"/>
-        <w:rPr>
-          <w:rFonts w:ascii="Times New Roman" w:hAnsi="Times New Roman" w:cs="Times New Roman"/>
-          <w:b/>
-          <w:sz w:val="24"/>
-          <w:szCs w:val="24"/>
-        </w:rPr>
-      </w:pPr>
-    </w:p>
-    <w:p>
-      <w:pPr>
-        <w:spacing w:line="360" w:lineRule="auto"/>
-        <w:jc w:val="center"/>
-        <w:rPr>
-          <w:rFonts w:ascii="Times New Roman" w:hAnsi="Times New Roman" w:cs="Times New Roman"/>
-          <w:b/>
-          <w:sz w:val="24"/>
-          <w:szCs w:val="24"/>
-        </w:rPr>
-      </w:pPr>
-    </w:p>
-    <w:p>
-      <w:pPr>
-        <w:spacing w:line="360" w:lineRule="auto"/>
         <w:jc w:val="both"/>
         <w:rPr>
           <w:rFonts w:ascii="Times New Roman" w:hAnsi="Times New Roman" w:cs="Times New Roman"/>
-          <w:b/>
-          <w:sz w:val="24"/>
-          <w:szCs w:val="24"/>
-        </w:rPr>
-      </w:pPr>
-    </w:p>
-    <w:p>
-      <w:pPr>
-        <w:spacing w:line="240" w:lineRule="auto"/>
-        <w:ind w:left="5387" w:hanging="1701"/>
-        <w:jc w:val="right"/>
-        <w:rPr>
-          <w:rFonts w:ascii="Times New Roman" w:hAnsi="Times New Roman" w:cs="Times New Roman"/>
-          <w:sz w:val="24"/>
-          <w:szCs w:val="24"/>
-        </w:rPr>
-      </w:pPr>
-      <w:r>
-        <w:rPr>
-          <w:rFonts w:ascii="Times New Roman" w:hAnsi="Times New Roman" w:cs="Times New Roman"/>
-          <w:sz w:val="24"/>
-          <w:szCs w:val="24"/>
-        </w:rPr>
-        <w:t xml:space="preserve">Trabalho de Conclusão de Curso – TCC, apresentado a </w:t>
-      </w:r>
-    </w:p>
-    <w:p>
-      <w:pPr>
-        <w:spacing w:line="240" w:lineRule="auto"/>
-        <w:ind w:left="5387" w:hanging="1701"/>
-        <w:jc w:val="right"/>
-        <w:rPr>
-          <w:rFonts w:ascii="Times New Roman" w:hAnsi="Times New Roman" w:cs="Times New Roman"/>
-          <w:sz w:val="24"/>
-          <w:szCs w:val="24"/>
-        </w:rPr>
-      </w:pPr>
-      <w:r>
-        <w:rPr>
-          <w:rFonts w:ascii="Times New Roman" w:hAnsi="Times New Roman" w:cs="Times New Roman"/>
-          <w:sz w:val="24"/>
-          <w:szCs w:val="24"/>
-        </w:rPr>
-        <w:t>Coor</w:t>
-      </w:r>
-      <w:r>
-        <w:rPr>
-          <w:rFonts w:ascii="Times New Roman" w:hAnsi="Times New Roman" w:cs="Times New Roman"/>
-          <w:sz w:val="24"/>
-          <w:szCs w:val="24"/>
-        </w:rPr>
-        <w:t>denação do Curso de Informática</w:t>
-      </w:r>
-      <w:r>
-        <w:rPr>
-          <w:rFonts w:ascii="Times New Roman" w:hAnsi="Times New Roman" w:cs="Times New Roman"/>
-          <w:sz w:val="24"/>
-          <w:szCs w:val="24"/>
-        </w:rPr>
-        <w:t xml:space="preserve">, para conclusão </w:t>
-      </w:r>
-    </w:p>
-    <w:p>
-      <w:pPr>
-        <w:spacing w:line="240" w:lineRule="auto"/>
-        <w:ind w:left="5387" w:hanging="1701"/>
-        <w:jc w:val="right"/>
-        <w:rPr>
-          <w:rFonts w:ascii="Times New Roman" w:hAnsi="Times New Roman" w:cs="Times New Roman"/>
-          <w:sz w:val="24"/>
-          <w:szCs w:val="24"/>
-        </w:rPr>
-      </w:pPr>
-      <w:r>
-        <w:rPr>
-          <w:rFonts w:ascii="Times New Roman" w:hAnsi="Times New Roman" w:cs="Times New Roman"/>
-          <w:sz w:val="24"/>
-          <w:szCs w:val="24"/>
-        </w:rPr>
-        <w:t xml:space="preserve">do Trabalho Profissional </w:t>
-      </w:r>
-      <w:r>
-        <w:rPr>
-          <w:rFonts w:ascii="Times New Roman" w:hAnsi="Times New Roman" w:cs="Times New Roman"/>
-          <w:sz w:val="24"/>
-          <w:szCs w:val="24"/>
-        </w:rPr>
-        <w:t>de Conclusão de Curso.</w:t>
-      </w:r>
-    </w:p>
-    <w:p>
-      <w:pPr>
-        <w:spacing w:line="240" w:lineRule="auto"/>
-        <w:ind w:left="5387" w:hanging="1701"/>
-        <w:jc w:val="right"/>
-        <w:rPr>
-          <w:rFonts w:ascii="Times New Roman" w:hAnsi="Times New Roman" w:cs="Times New Roman"/>
-          <w:sz w:val="24"/>
-          <w:szCs w:val="24"/>
-        </w:rPr>
-      </w:pPr>
-      <w:r>
-        <w:rPr>
-          <w:rFonts w:ascii="Times New Roman" w:hAnsi="Times New Roman" w:cs="Times New Roman"/>
-          <w:sz w:val="24"/>
-          <w:szCs w:val="24"/>
-        </w:rPr>
-        <w:t xml:space="preserve"> </w:t>
-      </w:r>
-      <w:proofErr w:type="gramStart"/>
-      <w:r>
-        <w:rPr>
-          <w:rFonts w:ascii="Times New Roman" w:hAnsi="Times New Roman" w:cs="Times New Roman"/>
-          <w:sz w:val="24"/>
-          <w:szCs w:val="24"/>
-        </w:rPr>
-        <w:t>Especialista Professora Patrícia, Orientado</w:t>
-      </w:r>
-      <w:proofErr w:type="gramEnd"/>
-      <w:r>
-        <w:rPr>
-          <w:rFonts w:ascii="Times New Roman" w:hAnsi="Times New Roman" w:cs="Times New Roman"/>
-          <w:sz w:val="24"/>
-          <w:szCs w:val="24"/>
-        </w:rPr>
-        <w:t xml:space="preserve"> pelo Professor Samuel</w:t>
-      </w:r>
-      <w:r>
-        <w:rPr>
-          <w:rFonts w:ascii="Times New Roman" w:hAnsi="Times New Roman" w:cs="Times New Roman"/>
-          <w:sz w:val="24"/>
-          <w:szCs w:val="24"/>
-        </w:rPr>
-        <w:t>.</w:t>
-      </w:r>
-    </w:p>
-    <w:p>
-      <w:pPr>
-        <w:spacing w:line="240" w:lineRule="auto"/>
-        <w:jc w:val="right"/>
-        <w:rPr>
-          <w:rFonts w:ascii="Times New Roman" w:hAnsi="Times New Roman" w:cs="Times New Roman"/>
-          <w:color w:val="FF0000"/>
-          <w:sz w:val="24"/>
-          <w:szCs w:val="24"/>
-        </w:rPr>
-      </w:pPr>
-    </w:p>
-    <w:p>
-      <w:pPr>
-        <w:spacing w:line="360" w:lineRule="auto"/>
-        <w:jc w:val="center"/>
-        <w:rPr>
-          <w:rFonts w:ascii="Times New Roman" w:hAnsi="Times New Roman" w:cs="Times New Roman"/>
-          <w:sz w:val="24"/>
-          <w:szCs w:val="24"/>
-        </w:rPr>
-      </w:pPr>
-    </w:p>
-    <w:p>
-      <w:pPr>
-        <w:spacing w:line="360" w:lineRule="auto"/>
-        <w:jc w:val="center"/>
-        <w:rPr>
-          <w:rFonts w:ascii="Times New Roman" w:hAnsi="Times New Roman" w:cs="Times New Roman"/>
-          <w:sz w:val="24"/>
-          <w:szCs w:val="24"/>
-        </w:rPr>
-      </w:pPr>
-    </w:p>
-    <w:p>
-      <w:pPr>
-        <w:spacing w:line="360" w:lineRule="auto"/>
-        <w:jc w:val="center"/>
-        <w:rPr>
-          <w:rFonts w:ascii="Times New Roman" w:hAnsi="Times New Roman" w:cs="Times New Roman"/>
-          <w:sz w:val="24"/>
-          <w:szCs w:val="24"/>
-        </w:rPr>
-      </w:pPr>
-      <w:r>
-        <w:rPr>
-          <w:rFonts w:ascii="Times New Roman" w:hAnsi="Times New Roman" w:cs="Times New Roman"/>
-          <w:sz w:val="24"/>
-          <w:szCs w:val="24"/>
-        </w:rPr>
-        <w:t>CAMPINAS (</w:t>
-      </w:r>
-      <w:r>
-        <w:rPr>
-          <w:rFonts w:ascii="Times New Roman" w:hAnsi="Times New Roman" w:cs="Times New Roman"/>
-          <w:sz w:val="24"/>
-          <w:szCs w:val="24"/>
-        </w:rPr>
-        <w:t>SP</w:t>
-      </w:r>
-      <w:r>
-        <w:rPr>
-          <w:rFonts w:ascii="Times New Roman" w:hAnsi="Times New Roman" w:cs="Times New Roman"/>
-          <w:sz w:val="24"/>
-          <w:szCs w:val="24"/>
-        </w:rPr>
-        <w:t xml:space="preserve">), </w:t>
-      </w:r>
-      <w:r>
-        <w:rPr>
-          <w:rFonts w:ascii="Times New Roman" w:hAnsi="Times New Roman" w:cs="Times New Roman"/>
-          <w:sz w:val="24"/>
-          <w:szCs w:val="24"/>
-        </w:rPr>
-        <w:t>2019</w:t>
-      </w:r>
-    </w:p>
-    <w:p>
-      <w:pPr>
-        <w:spacing w:line="360" w:lineRule="auto"/>
-        <w:jc w:val="center"/>
-        <w:rPr>
-          <w:rFonts w:ascii="Times New Roman" w:hAnsi="Times New Roman" w:cs="Times New Roman"/>
-          <w:sz w:val="24"/>
-          <w:szCs w:val="24"/>
-        </w:rPr>
-      </w:pPr>
-      <w:r>
-        <w:rPr>
-          <w:rFonts w:ascii="Times New Roman" w:hAnsi="Times New Roman" w:cs="Times New Roman"/>
-          <w:sz w:val="24"/>
-          <w:szCs w:val="24"/>
-        </w:rPr>
-        <w:lastRenderedPageBreak/>
-        <w:t>RESUMO</w:t>
-      </w:r>
-    </w:p>
-    <w:p>
-      <w:pPr>
-        <w:spacing w:line="360" w:lineRule="auto"/>
-        <w:rPr>
-          <w:rFonts w:ascii="Times New Roman" w:hAnsi="Times New Roman" w:cs="Times New Roman"/>
           <w:sz w:val="24"/>
           <w:szCs w:val="24"/>
         </w:rPr>
@@ -805,49 +380,119 @@
           <w:szCs w:val="24"/>
         </w:rPr>
         <w:tab/>
-        <w:t xml:space="preserve">Nosso produto tem objetivo principal solucionar problemas relacionados á hora de apresentar slides e </w:t>
-      </w:r>
-      <w:r>
-        <w:rPr>
-          <w:rFonts w:ascii="Times New Roman" w:hAnsi="Times New Roman" w:cs="Times New Roman"/>
-          <w:sz w:val="24"/>
-          <w:szCs w:val="24"/>
-        </w:rPr>
-        <w:t xml:space="preserve">fazer apresentações, já que se baseia no método de pesquisa de engenharia, em que buscamos solucionar um problema já existente e o produto final tem que servir para esse proposito. Dessa forma, nosso projeto será criar um aplicativo, chamado </w:t>
-      </w:r>
-      <w:proofErr w:type="gramStart"/>
-      <w:r>
-        <w:rPr>
-          <w:rFonts w:ascii="Times New Roman" w:hAnsi="Times New Roman" w:cs="Times New Roman"/>
-          <w:sz w:val="24"/>
-          <w:szCs w:val="24"/>
-        </w:rPr>
-        <w:t>ISlidee</w:t>
-      </w:r>
-      <w:proofErr w:type="gramEnd"/>
-      <w:r>
-        <w:rPr>
-          <w:rFonts w:ascii="Times New Roman" w:hAnsi="Times New Roman" w:cs="Times New Roman"/>
-          <w:sz w:val="24"/>
-          <w:szCs w:val="24"/>
-        </w:rPr>
-        <w:t>, em que o apresentador poderá utilizar funções especificas , como draw (desenhar) para dar contraste em uma informação importante, “dar zoom” na tela , “passagem” de slides , e também apresentará um panorama para poder ver a ordem dos slides , com a finalidade de solucionar problemas como : p</w:t>
-      </w:r>
-      <w:r>
-        <w:rPr>
-          <w:rFonts w:ascii="Times New Roman" w:hAnsi="Times New Roman" w:cs="Times New Roman"/>
-          <w:sz w:val="24"/>
-          <w:szCs w:val="24"/>
-        </w:rPr>
-        <w:t>erder qual  slide estava pro</w:t>
-      </w:r>
-      <w:r>
-        <w:rPr>
-          <w:rFonts w:ascii="Times New Roman" w:hAnsi="Times New Roman" w:cs="Times New Roman"/>
-          <w:sz w:val="24"/>
-          <w:szCs w:val="24"/>
-        </w:rPr>
-        <w:t>curando em meio a muitos slides,</w:t>
+        <w:t xml:space="preserve">Nosso produto tem </w:t>
+      </w:r>
+      <w:r>
+        <w:rPr>
+          <w:rFonts w:ascii="Times New Roman" w:hAnsi="Times New Roman" w:cs="Times New Roman"/>
+          <w:sz w:val="24"/>
+          <w:szCs w:val="24"/>
+        </w:rPr>
+        <w:t xml:space="preserve">como </w:t>
+      </w:r>
+      <w:r>
+        <w:rPr>
+          <w:rFonts w:ascii="Times New Roman" w:hAnsi="Times New Roman" w:cs="Times New Roman"/>
+          <w:sz w:val="24"/>
+          <w:szCs w:val="24"/>
+        </w:rPr>
+        <w:t xml:space="preserve">objetivo principal solucionar problemas relacionados á </w:t>
+      </w:r>
+      <w:r>
+        <w:rPr>
+          <w:rFonts w:ascii="Times New Roman" w:hAnsi="Times New Roman" w:cs="Times New Roman"/>
+          <w:sz w:val="24"/>
+          <w:szCs w:val="24"/>
+        </w:rPr>
+        <w:t>apresentações, já que se baseia no método de pesquisa de engenharia, em que buscamos solucionar um problema já existente e o produto final tem que servir para esse proposito. Dessa forma, nosso projeto será criar um aplicativo, chamado ISlidee, em que o apresentador pode</w:t>
+      </w:r>
+      <w:r>
+        <w:rPr>
+          <w:rFonts w:ascii="Times New Roman" w:hAnsi="Times New Roman" w:cs="Times New Roman"/>
+          <w:sz w:val="24"/>
+          <w:szCs w:val="24"/>
+        </w:rPr>
+        <w:t>rá utilizar funções especificas</w:t>
+      </w:r>
+      <w:r>
+        <w:rPr>
+          <w:rFonts w:ascii="Times New Roman" w:hAnsi="Times New Roman" w:cs="Times New Roman"/>
+          <w:sz w:val="24"/>
+          <w:szCs w:val="24"/>
+        </w:rPr>
+        <w:t xml:space="preserve">, como draw (desenhar) para dar contraste em uma informação importante, “dar zoom” na tela , “passagem” de slides , e também apresentará </w:t>
+      </w:r>
+      <w:r>
+        <w:rPr>
+          <w:rFonts w:ascii="Times New Roman" w:hAnsi="Times New Roman" w:cs="Times New Roman"/>
+          <w:sz w:val="24"/>
+          <w:szCs w:val="24"/>
+        </w:rPr>
+        <w:t>em que é possível</w:t>
+      </w:r>
+      <w:r>
+        <w:rPr>
+          <w:rFonts w:ascii="Times New Roman" w:hAnsi="Times New Roman" w:cs="Times New Roman"/>
+          <w:sz w:val="24"/>
+          <w:szCs w:val="24"/>
+        </w:rPr>
+        <w:t xml:space="preserve"> ver a ordem dos slides</w:t>
+      </w:r>
+      <w:r>
+        <w:rPr>
+          <w:rFonts w:ascii="Times New Roman" w:hAnsi="Times New Roman" w:cs="Times New Roman"/>
+          <w:sz w:val="24"/>
+          <w:szCs w:val="24"/>
+        </w:rPr>
+        <w:t>, com a finalidade d</w:t>
+      </w:r>
+      <w:r>
+        <w:rPr>
+          <w:rFonts w:ascii="Times New Roman" w:hAnsi="Times New Roman" w:cs="Times New Roman"/>
+          <w:sz w:val="24"/>
+          <w:szCs w:val="24"/>
+        </w:rPr>
+        <w:t>e solucionar problemas como</w:t>
+      </w:r>
+      <w:r>
+        <w:rPr>
+          <w:rFonts w:ascii="Times New Roman" w:hAnsi="Times New Roman" w:cs="Times New Roman"/>
+          <w:sz w:val="24"/>
+          <w:szCs w:val="24"/>
+        </w:rPr>
+        <w:t>: p</w:t>
+      </w:r>
+      <w:r>
+        <w:rPr>
+          <w:rFonts w:ascii="Times New Roman" w:hAnsi="Times New Roman" w:cs="Times New Roman"/>
+          <w:sz w:val="24"/>
+          <w:szCs w:val="24"/>
+        </w:rPr>
+        <w:t>erder qual</w:t>
+      </w:r>
+      <w:r>
+        <w:rPr>
+          <w:rFonts w:ascii="Times New Roman" w:hAnsi="Times New Roman" w:cs="Times New Roman"/>
+          <w:sz w:val="24"/>
+          <w:szCs w:val="24"/>
+        </w:rPr>
+        <w:t xml:space="preserve"> slide estava pro</w:t>
+      </w:r>
+      <w:r>
+        <w:rPr>
+          <w:rFonts w:ascii="Times New Roman" w:hAnsi="Times New Roman" w:cs="Times New Roman"/>
+          <w:sz w:val="24"/>
+          <w:szCs w:val="24"/>
+        </w:rPr>
+        <w:t>curando em meio a muitos deles</w:t>
+      </w:r>
+      <w:r>
+        <w:rPr>
+          <w:rFonts w:ascii="Times New Roman" w:hAnsi="Times New Roman" w:cs="Times New Roman"/>
+          <w:sz w:val="24"/>
+          <w:szCs w:val="24"/>
+        </w:rPr>
+        <w:t>,</w:t>
       </w:r>
       <w:r>
         <w:rPr>
@@ -897,26 +542,75 @@
           <w:sz w:val="24"/>
           <w:szCs w:val="24"/>
         </w:rPr>
-        <w:t xml:space="preserve"> , entre outros. </w:t>
+        <w:t xml:space="preserve">, entre outros. </w:t>
       </w:r>
     </w:p>
     <w:p>
       <w:pPr>
         <w:spacing w:line="360" w:lineRule="auto"/>
         <w:ind w:firstLine="708"/>
-        <w:rPr>
-          <w:rFonts w:ascii="Times New Roman" w:hAnsi="Times New Roman" w:cs="Times New Roman"/>
-          <w:sz w:val="24"/>
-          <w:szCs w:val="24"/>
-        </w:rPr>
-      </w:pPr>
-      <w:r>
-        <w:rPr>
-          <w:rFonts w:ascii="Times New Roman" w:hAnsi="Times New Roman" w:cs="Times New Roman"/>
-          <w:sz w:val="24"/>
-          <w:szCs w:val="24"/>
-        </w:rPr>
-        <w:t>Buscamos primeiramente definir nosso publico alvo</w:t>
+        <w:jc w:val="both"/>
+        <w:rPr>
+          <w:rFonts w:ascii="Times New Roman" w:hAnsi="Times New Roman" w:cs="Times New Roman"/>
+          <w:sz w:val="24"/>
+          <w:szCs w:val="24"/>
+        </w:rPr>
+      </w:pPr>
+      <w:r>
+        <w:rPr>
+          <w:rFonts w:ascii="Times New Roman" w:hAnsi="Times New Roman" w:cs="Times New Roman"/>
+          <w:sz w:val="24"/>
+          <w:szCs w:val="24"/>
+        </w:rPr>
+        <w:t>Buscamos</w:t>
+      </w:r>
+      <w:r>
+        <w:rPr>
+          <w:rFonts w:ascii="Times New Roman" w:hAnsi="Times New Roman" w:cs="Times New Roman"/>
+          <w:sz w:val="24"/>
+          <w:szCs w:val="24"/>
+        </w:rPr>
+        <w:t>,</w:t>
+      </w:r>
+      <w:r>
+        <w:rPr>
+          <w:rFonts w:ascii="Times New Roman" w:hAnsi="Times New Roman" w:cs="Times New Roman"/>
+          <w:sz w:val="24"/>
+          <w:szCs w:val="24"/>
+        </w:rPr>
+        <w:t xml:space="preserve"> primeiramente</w:t>
+      </w:r>
+      <w:r>
+        <w:rPr>
+          <w:rFonts w:ascii="Times New Roman" w:hAnsi="Times New Roman" w:cs="Times New Roman"/>
+          <w:sz w:val="24"/>
+          <w:szCs w:val="24"/>
+        </w:rPr>
+        <w:t>,</w:t>
+      </w:r>
+      <w:r>
+        <w:rPr>
+          <w:rFonts w:ascii="Times New Roman" w:hAnsi="Times New Roman" w:cs="Times New Roman"/>
+          <w:sz w:val="24"/>
+          <w:szCs w:val="24"/>
+        </w:rPr>
+        <w:t xml:space="preserve"> definir </w:t>
+      </w:r>
+      <w:r>
+        <w:rPr>
+          <w:rFonts w:ascii="Times New Roman" w:hAnsi="Times New Roman" w:cs="Times New Roman"/>
+          <w:sz w:val="24"/>
+          <w:szCs w:val="24"/>
+        </w:rPr>
+        <w:t>nosso pú</w:t>
+      </w:r>
+      <w:r>
+        <w:rPr>
+          <w:rFonts w:ascii="Times New Roman" w:hAnsi="Times New Roman" w:cs="Times New Roman"/>
+          <w:sz w:val="24"/>
+          <w:szCs w:val="24"/>
+        </w:rPr>
+        <w:t>blico alvo</w:t>
       </w:r>
       <w:r>
         <w:rPr>
@@ -940,7 +634,31 @@
           <w:sz w:val="24"/>
           <w:szCs w:val="24"/>
         </w:rPr>
-        <w:t xml:space="preserve"> todas as pessoas que precisam fazer apresentações de slide, desde adolescentes, para fazer trabalhos de escola, até adultos, que precisam apresentar ideias em sua empresa</w:t>
+        <w:t xml:space="preserve"> todas as pessoas que precisam fazer apresentações de slide, desde adolescentes, para fazer trabalhos de escola, até a</w:t>
+      </w:r>
+      <w:r>
+        <w:rPr>
+          <w:rFonts w:ascii="Times New Roman" w:hAnsi="Times New Roman" w:cs="Times New Roman"/>
+          <w:sz w:val="24"/>
+          <w:szCs w:val="24"/>
+        </w:rPr>
+        <w:t>dultos, que precisam apresentar</w:t>
+      </w:r>
+      <w:r>
+        <w:rPr>
+          <w:rFonts w:ascii="Times New Roman" w:hAnsi="Times New Roman" w:cs="Times New Roman"/>
+          <w:sz w:val="24"/>
+          <w:szCs w:val="24"/>
+        </w:rPr>
+        <w:t xml:space="preserve"> </w:t>
+      </w:r>
+      <w:r>
+        <w:rPr>
+          <w:rFonts w:ascii="Times New Roman" w:hAnsi="Times New Roman" w:cs="Times New Roman"/>
+          <w:sz w:val="24"/>
+          <w:szCs w:val="24"/>
+        </w:rPr>
+        <w:t>ideias em sua empresa</w:t>
       </w:r>
       <w:r>
         <w:rPr>
@@ -1185,7 +903,15 @@
                 <w:rFonts w:ascii="Times New Roman" w:hAnsi="Times New Roman" w:cs="Times New Roman"/>
                 <w:noProof/>
               </w:rPr>
-              <w:t>ANALISE DE OPORTUNIDADE</w:t>
+              <w:t>ANÁ</w:t>
+            </w:r>
+            <w:r>
+              <w:rPr>
+                <w:rStyle w:val="Hyperlink"/>
+                <w:rFonts w:ascii="Times New Roman" w:hAnsi="Times New Roman" w:cs="Times New Roman"/>
+                <w:noProof/>
+              </w:rPr>
+              <w:t>LISE DE OPORTUNIDADE</w:t>
             </w:r>
             <w:r>
               <w:rPr>
@@ -1577,7 +1303,16 @@
           <w:szCs w:val="24"/>
         </w:rPr>
         <w:lastRenderedPageBreak/>
-        <w:t>ANALISE DE OPORTUNIDADE</w:t>
+        <w:t>ANÁ</w:t>
+      </w:r>
+      <w:r>
+        <w:rPr>
+          <w:rFonts w:ascii="Times New Roman" w:hAnsi="Times New Roman" w:cs="Times New Roman"/>
+          <w:color w:val="auto"/>
+          <w:sz w:val="24"/>
+          <w:szCs w:val="24"/>
+        </w:rPr>
+        <w:t>LISE DE OPORTUNIDADE</w:t>
       </w:r>
       <w:bookmarkEnd w:id="0"/>
     </w:p>
@@ -1595,44 +1330,167 @@
       <w:pPr>
         <w:spacing w:after="0" w:line="360" w:lineRule="auto"/>
         <w:ind w:firstLine="426"/>
-        <w:rPr>
-          <w:rFonts w:ascii="Times New Roman" w:hAnsi="Times New Roman" w:cs="Times New Roman"/>
-          <w:sz w:val="24"/>
-          <w:szCs w:val="24"/>
-        </w:rPr>
-      </w:pPr>
-      <w:r>
-        <w:rPr>
-          <w:rFonts w:ascii="Times New Roman" w:hAnsi="Times New Roman" w:cs="Times New Roman"/>
-          <w:sz w:val="24"/>
-          <w:szCs w:val="24"/>
-        </w:rPr>
-        <w:t>O ISlidee é um aplicativo que vai ajudar em apresentações de slide, deixando-a mais fácil, rápida e prática. Nosso publico vai desde jovens adolescentes até adultos. Será útil no dia a dia das pessoas.</w:t>
+        <w:jc w:val="both"/>
+        <w:rPr>
+          <w:rFonts w:ascii="Times New Roman" w:hAnsi="Times New Roman" w:cs="Times New Roman"/>
+          <w:sz w:val="24"/>
+          <w:szCs w:val="24"/>
+        </w:rPr>
+      </w:pPr>
+      <w:r>
+        <w:rPr>
+          <w:rFonts w:ascii="Times New Roman" w:hAnsi="Times New Roman" w:cs="Times New Roman"/>
+          <w:sz w:val="24"/>
+          <w:szCs w:val="24"/>
+        </w:rPr>
+        <w:t xml:space="preserve">O </w:t>
+      </w:r>
+      <w:r>
+        <w:rPr>
+          <w:rFonts w:ascii="Times New Roman" w:hAnsi="Times New Roman" w:cs="Times New Roman"/>
+          <w:sz w:val="24"/>
+          <w:szCs w:val="24"/>
+        </w:rPr>
+        <w:t xml:space="preserve">ISlidee é um aplicativo que </w:t>
+      </w:r>
+      <w:r>
+        <w:rPr>
+          <w:rFonts w:ascii="Times New Roman" w:hAnsi="Times New Roman" w:cs="Times New Roman"/>
+          <w:sz w:val="24"/>
+          <w:szCs w:val="24"/>
+        </w:rPr>
+        <w:t>ajudar</w:t>
+      </w:r>
+      <w:r>
+        <w:rPr>
+          <w:rFonts w:ascii="Times New Roman" w:hAnsi="Times New Roman" w:cs="Times New Roman"/>
+          <w:sz w:val="24"/>
+          <w:szCs w:val="24"/>
+        </w:rPr>
+        <w:t>á</w:t>
+      </w:r>
+      <w:r>
+        <w:rPr>
+          <w:rFonts w:ascii="Times New Roman" w:hAnsi="Times New Roman" w:cs="Times New Roman"/>
+          <w:sz w:val="24"/>
+          <w:szCs w:val="24"/>
+        </w:rPr>
+        <w:t xml:space="preserve"> em apresentações de slide, deixando-a</w:t>
+      </w:r>
+      <w:r>
+        <w:rPr>
+          <w:rFonts w:ascii="Times New Roman" w:hAnsi="Times New Roman" w:cs="Times New Roman"/>
+          <w:sz w:val="24"/>
+          <w:szCs w:val="24"/>
+        </w:rPr>
+        <w:t>s</w:t>
+      </w:r>
+      <w:r>
+        <w:rPr>
+          <w:rFonts w:ascii="Times New Roman" w:hAnsi="Times New Roman" w:cs="Times New Roman"/>
+          <w:sz w:val="24"/>
+          <w:szCs w:val="24"/>
+        </w:rPr>
+        <w:t xml:space="preserve"> mais fáceis</w:t>
+      </w:r>
+      <w:r>
+        <w:rPr>
+          <w:rFonts w:ascii="Times New Roman" w:hAnsi="Times New Roman" w:cs="Times New Roman"/>
+          <w:sz w:val="24"/>
+          <w:szCs w:val="24"/>
+        </w:rPr>
+        <w:t>, rápida</w:t>
+      </w:r>
+      <w:r>
+        <w:rPr>
+          <w:rFonts w:ascii="Times New Roman" w:hAnsi="Times New Roman" w:cs="Times New Roman"/>
+          <w:sz w:val="24"/>
+          <w:szCs w:val="24"/>
+        </w:rPr>
+        <w:t>s</w:t>
+      </w:r>
+      <w:r>
+        <w:rPr>
+          <w:rFonts w:ascii="Times New Roman" w:hAnsi="Times New Roman" w:cs="Times New Roman"/>
+          <w:sz w:val="24"/>
+          <w:szCs w:val="24"/>
+        </w:rPr>
+        <w:t xml:space="preserve"> e prática</w:t>
+      </w:r>
+      <w:r>
+        <w:rPr>
+          <w:rFonts w:ascii="Times New Roman" w:hAnsi="Times New Roman" w:cs="Times New Roman"/>
+          <w:sz w:val="24"/>
+          <w:szCs w:val="24"/>
+        </w:rPr>
+        <w:t>s</w:t>
+      </w:r>
+      <w:r>
+        <w:rPr>
+          <w:rFonts w:ascii="Times New Roman" w:hAnsi="Times New Roman" w:cs="Times New Roman"/>
+          <w:sz w:val="24"/>
+          <w:szCs w:val="24"/>
+        </w:rPr>
+        <w:t>. Nosso p</w:t>
+      </w:r>
+      <w:r>
+        <w:rPr>
+          <w:rFonts w:ascii="Times New Roman" w:hAnsi="Times New Roman" w:cs="Times New Roman"/>
+          <w:sz w:val="24"/>
+          <w:szCs w:val="24"/>
+        </w:rPr>
+        <w:t>ú</w:t>
+      </w:r>
+      <w:r>
+        <w:rPr>
+          <w:rFonts w:ascii="Times New Roman" w:hAnsi="Times New Roman" w:cs="Times New Roman"/>
+          <w:sz w:val="24"/>
+          <w:szCs w:val="24"/>
+        </w:rPr>
+        <w:t>blico vai desde jovens adolescentes até adultos. Será útil no dia a dia das pessoas.</w:t>
       </w:r>
     </w:p>
     <w:p>
       <w:pPr>
         <w:spacing w:after="0" w:line="360" w:lineRule="auto"/>
         <w:ind w:firstLine="426"/>
-        <w:rPr>
-          <w:rFonts w:ascii="Times New Roman" w:hAnsi="Times New Roman" w:cs="Times New Roman"/>
-          <w:sz w:val="24"/>
-          <w:szCs w:val="24"/>
-        </w:rPr>
-      </w:pPr>
-      <w:r>
-        <w:rPr>
-          <w:rFonts w:ascii="Times New Roman" w:hAnsi="Times New Roman" w:cs="Times New Roman"/>
-          <w:sz w:val="24"/>
-          <w:szCs w:val="24"/>
-        </w:rPr>
-        <w:t>Temos como publico alvo todas as pessoas que precisam fazer apresentações de slide, desde adolescentes, para fazer trabalhos de escola, até adultos, que precisam apresentar ideias em sua empresa, etc.</w:t>
+        <w:jc w:val="both"/>
+        <w:rPr>
+          <w:rFonts w:ascii="Times New Roman" w:hAnsi="Times New Roman" w:cs="Times New Roman"/>
+          <w:sz w:val="24"/>
+          <w:szCs w:val="24"/>
+        </w:rPr>
+      </w:pPr>
+      <w:r>
+        <w:rPr>
+          <w:rFonts w:ascii="Times New Roman" w:hAnsi="Times New Roman" w:cs="Times New Roman"/>
+          <w:sz w:val="24"/>
+          <w:szCs w:val="24"/>
+        </w:rPr>
+        <w:t>Temos como publico alvo todas as pessoas que precisam fazer apresentações de slide, desde adolescentes,</w:t>
+      </w:r>
+      <w:r>
+        <w:rPr>
+          <w:rFonts w:ascii="Times New Roman" w:hAnsi="Times New Roman" w:cs="Times New Roman"/>
+          <w:sz w:val="24"/>
+          <w:szCs w:val="24"/>
+        </w:rPr>
+        <w:t xml:space="preserve"> para fazer trabalhos de escola,</w:t>
+      </w:r>
+      <w:r>
+        <w:rPr>
+          <w:rFonts w:ascii="Times New Roman" w:hAnsi="Times New Roman" w:cs="Times New Roman"/>
+          <w:sz w:val="24"/>
+          <w:szCs w:val="24"/>
+        </w:rPr>
+        <w:t xml:space="preserve"> até adultos, que precisam apresentar ideias em sua empresa, etc.</w:t>
       </w:r>
     </w:p>
     <w:p>
       <w:pPr>
         <w:spacing w:after="0" w:line="360" w:lineRule="auto"/>
         <w:ind w:firstLine="426"/>
+        <w:jc w:val="both"/>
         <w:rPr>
           <w:rFonts w:ascii="Times New Roman" w:hAnsi="Times New Roman" w:cs="Times New Roman"/>
           <w:sz w:val="24"/>
@@ -1652,25 +1510,59 @@
       <w:pPr>
         <w:spacing w:after="0" w:line="360" w:lineRule="auto"/>
         <w:ind w:firstLine="426"/>
-        <w:rPr>
-          <w:rFonts w:ascii="Times New Roman" w:hAnsi="Times New Roman" w:cs="Times New Roman"/>
-          <w:sz w:val="24"/>
-          <w:szCs w:val="24"/>
-        </w:rPr>
-      </w:pPr>
-      <w:r>
-        <w:rPr>
-          <w:rFonts w:ascii="Times New Roman" w:hAnsi="Times New Roman" w:cs="Times New Roman"/>
-          <w:sz w:val="24"/>
-          <w:szCs w:val="24"/>
-        </w:rPr>
-        <w:t>Todos os possíveis clientes podem ser acessados de forma fácil mostrando os benefícios e facilidades que nosso produto pode trazer a eles. No momento que eles perceberem que as apresentações podem ser feitas de forma mais prática e automaticamente mais profissional, nós já teremos conseguido alcança-los.</w:t>
+        <w:jc w:val="both"/>
+        <w:rPr>
+          <w:rFonts w:ascii="Times New Roman" w:hAnsi="Times New Roman" w:cs="Times New Roman"/>
+          <w:sz w:val="24"/>
+          <w:szCs w:val="24"/>
+        </w:rPr>
+      </w:pPr>
+      <w:r>
+        <w:rPr>
+          <w:rFonts w:ascii="Times New Roman" w:hAnsi="Times New Roman" w:cs="Times New Roman"/>
+          <w:sz w:val="24"/>
+          <w:szCs w:val="24"/>
+        </w:rPr>
+        <w:t xml:space="preserve">O acesso aos possíveis </w:t>
+      </w:r>
+      <w:r>
+        <w:rPr>
+          <w:rFonts w:ascii="Times New Roman" w:hAnsi="Times New Roman" w:cs="Times New Roman"/>
+          <w:sz w:val="24"/>
+          <w:szCs w:val="24"/>
+        </w:rPr>
+        <w:t>clientes poderá ser feito</w:t>
+      </w:r>
+      <w:r>
+        <w:rPr>
+          <w:rFonts w:ascii="Times New Roman" w:hAnsi="Times New Roman" w:cs="Times New Roman"/>
+          <w:sz w:val="24"/>
+          <w:szCs w:val="24"/>
+        </w:rPr>
+        <w:t xml:space="preserve"> de forma fácil</w:t>
+      </w:r>
+      <w:r>
+        <w:rPr>
+          <w:rFonts w:ascii="Times New Roman" w:hAnsi="Times New Roman" w:cs="Times New Roman"/>
+          <w:sz w:val="24"/>
+          <w:szCs w:val="24"/>
+        </w:rPr>
+        <w:t>,</w:t>
+      </w:r>
+      <w:r>
+        <w:rPr>
+          <w:rFonts w:ascii="Times New Roman" w:hAnsi="Times New Roman" w:cs="Times New Roman"/>
+          <w:sz w:val="24"/>
+          <w:szCs w:val="24"/>
+        </w:rPr>
+        <w:t xml:space="preserve"> mostrando os benefícios e facilidades que nosso produto pode trazer a eles. No momento que eles perceberem que as apresentações podem ser feitas de forma mais prática e automaticamente mais profissional, nós já teremos conseguido alcança-los.</w:t>
       </w:r>
     </w:p>
     <w:p>
       <w:pPr>
         <w:spacing w:after="0" w:line="360" w:lineRule="auto"/>
         <w:ind w:firstLine="426"/>
+        <w:jc w:val="both"/>
         <w:rPr>
           <w:rFonts w:ascii="Times New Roman" w:hAnsi="Times New Roman" w:cs="Times New Roman"/>
           <w:sz w:val="24"/>
@@ -1690,6 +1582,7 @@
       <w:pPr>
         <w:spacing w:after="0" w:line="360" w:lineRule="auto"/>
         <w:ind w:firstLine="426"/>
+        <w:jc w:val="both"/>
         <w:rPr>
           <w:rFonts w:ascii="Times New Roman" w:hAnsi="Times New Roman" w:cs="Times New Roman"/>
           <w:sz w:val="24"/>
@@ -1709,6 +1602,7 @@
       <w:pPr>
         <w:spacing w:after="0" w:line="360" w:lineRule="auto"/>
         <w:ind w:firstLine="426"/>
+        <w:jc w:val="both"/>
         <w:rPr>
           <w:rFonts w:ascii="Times New Roman" w:hAnsi="Times New Roman" w:cs="Times New Roman"/>
           <w:sz w:val="24"/>
@@ -1728,6 +1622,7 @@
       <w:pPr>
         <w:spacing w:after="0" w:line="360" w:lineRule="auto"/>
         <w:ind w:firstLine="426"/>
+        <w:jc w:val="both"/>
         <w:rPr>
           <w:rFonts w:ascii="Times New Roman" w:hAnsi="Times New Roman" w:cs="Times New Roman"/>
           <w:sz w:val="24"/>
@@ -1747,77 +1642,64 @@
       <w:pPr>
         <w:spacing w:after="0" w:line="360" w:lineRule="auto"/>
         <w:ind w:firstLine="426"/>
-        <w:rPr>
-          <w:rFonts w:ascii="Times New Roman" w:hAnsi="Times New Roman" w:cs="Times New Roman"/>
-          <w:sz w:val="24"/>
-          <w:szCs w:val="24"/>
-        </w:rPr>
-      </w:pPr>
-      <w:r>
-        <w:rPr>
-          <w:rFonts w:ascii="Times New Roman" w:hAnsi="Times New Roman" w:cs="Times New Roman"/>
-          <w:sz w:val="24"/>
-          <w:szCs w:val="24"/>
-        </w:rPr>
-        <w:t xml:space="preserve">De forma geral, nosso objetivo é a praticidade e o profissionalismo em apresentações. </w:t>
+        <w:jc w:val="both"/>
+        <w:rPr>
+          <w:rFonts w:ascii="Times New Roman" w:hAnsi="Times New Roman" w:cs="Times New Roman"/>
+          <w:sz w:val="24"/>
+          <w:szCs w:val="24"/>
+        </w:rPr>
+      </w:pPr>
+      <w:r>
+        <w:rPr>
+          <w:rFonts w:ascii="Times New Roman" w:hAnsi="Times New Roman" w:cs="Times New Roman"/>
+          <w:sz w:val="24"/>
+          <w:szCs w:val="24"/>
+        </w:rPr>
+        <w:t>De forma geral, no</w:t>
+      </w:r>
+      <w:r>
+        <w:rPr>
+          <w:rFonts w:ascii="Times New Roman" w:hAnsi="Times New Roman" w:cs="Times New Roman"/>
+          <w:sz w:val="24"/>
+          <w:szCs w:val="24"/>
+        </w:rPr>
+        <w:t>sso objetivo é colocar praticidade e</w:t>
+      </w:r>
+      <w:r>
+        <w:rPr>
+          <w:rFonts w:ascii="Times New Roman" w:hAnsi="Times New Roman" w:cs="Times New Roman"/>
+          <w:sz w:val="24"/>
+          <w:szCs w:val="24"/>
+        </w:rPr>
+        <w:t xml:space="preserve"> profissionalismo em apr</w:t>
+      </w:r>
+      <w:r>
+        <w:rPr>
+          <w:rFonts w:ascii="Times New Roman" w:hAnsi="Times New Roman" w:cs="Times New Roman"/>
+          <w:sz w:val="24"/>
+          <w:szCs w:val="24"/>
+        </w:rPr>
+        <w:t>esentações.</w:t>
       </w:r>
     </w:p>
     <w:p>
       <w:pPr>
         <w:spacing w:after="0" w:line="360" w:lineRule="auto"/>
         <w:ind w:firstLine="426"/>
-        <w:rPr>
-          <w:rFonts w:ascii="Times New Roman" w:hAnsi="Times New Roman" w:cs="Times New Roman"/>
-          <w:sz w:val="24"/>
-          <w:szCs w:val="24"/>
-        </w:rPr>
-      </w:pPr>
-      <w:r>
-        <w:rPr>
-          <w:rFonts w:ascii="Times New Roman" w:hAnsi="Times New Roman" w:cs="Times New Roman"/>
-          <w:sz w:val="24"/>
-          <w:szCs w:val="24"/>
-        </w:rPr>
-        <w:t>A falta de produtos similares fará com que, se nosso produto for de qualidade, consigamos nos desenvolver e crescer nesse ramo.</w:t>
-      </w:r>
-    </w:p>
-    <w:p>
-      <w:pPr>
-        <w:spacing w:after="0" w:line="360" w:lineRule="auto"/>
-        <w:ind w:firstLine="426"/>
-        <w:rPr>
-          <w:rFonts w:ascii="Times New Roman" w:hAnsi="Times New Roman" w:cs="Times New Roman"/>
-          <w:sz w:val="24"/>
-          <w:szCs w:val="24"/>
-        </w:rPr>
-      </w:pPr>
-      <w:r>
-        <w:rPr>
-          <w:rFonts w:ascii="Times New Roman" w:hAnsi="Times New Roman" w:cs="Times New Roman"/>
-          <w:sz w:val="24"/>
-          <w:szCs w:val="24"/>
-        </w:rPr>
-        <w:t xml:space="preserve">O nosso tipo de cliente é bem acessível, então não teremos dificuldade no começo da divulgação do </w:t>
-      </w:r>
-      <w:proofErr w:type="spellStart"/>
-      <w:proofErr w:type="gramStart"/>
-      <w:r>
-        <w:rPr>
-          <w:rFonts w:ascii="Times New Roman" w:hAnsi="Times New Roman" w:cs="Times New Roman"/>
-          <w:sz w:val="24"/>
-          <w:szCs w:val="24"/>
-        </w:rPr>
-        <w:t>ISlidee</w:t>
-      </w:r>
-      <w:proofErr w:type="spellEnd"/>
-      <w:proofErr w:type="gramEnd"/>
-      <w:r>
-        <w:rPr>
-          <w:rFonts w:ascii="Times New Roman" w:hAnsi="Times New Roman" w:cs="Times New Roman"/>
-          <w:sz w:val="24"/>
-          <w:szCs w:val="24"/>
-        </w:rPr>
-        <w:t>.</w:t>
+        <w:jc w:val="both"/>
+        <w:rPr>
+          <w:rFonts w:ascii="Times New Roman" w:hAnsi="Times New Roman" w:cs="Times New Roman"/>
+          <w:sz w:val="24"/>
+          <w:szCs w:val="24"/>
+        </w:rPr>
+      </w:pPr>
+      <w:r>
+        <w:rPr>
+          <w:rFonts w:ascii="Times New Roman" w:hAnsi="Times New Roman" w:cs="Times New Roman"/>
+          <w:sz w:val="24"/>
+          <w:szCs w:val="24"/>
+        </w:rPr>
+        <w:t>O nosso tipo de cliente é bem acessível, então não teremos dificuldade no começo da divulgação do ISlidee.</w:t>
       </w:r>
     </w:p>
     <w:p>
@@ -1864,6 +1746,7 @@
     <w:p/>
     <w:p>
       <w:pPr>
+        <w:jc w:val="both"/>
         <w:rPr>
           <w:rFonts w:ascii="Times New Roman" w:hAnsi="Times New Roman" w:cs="Times New Roman"/>
           <w:sz w:val="24"/>
@@ -1877,12 +1760,41 @@
           <w:rFonts w:ascii="Times New Roman" w:hAnsi="Times New Roman" w:cs="Times New Roman"/>
           <w:sz w:val="24"/>
         </w:rPr>
-        <w:t>Dentro de todas as empresas temos conceitos definidos de missão, visão e valores, que definem a identidade da organização, unificado um proposito para os funcionares seguirem. Estes fundamentos devem ser sempre lembrados por seus gestores e colaboradores, a fim de garantir que a empresa está seguindo esse conceito.</w:t>
+        <w:t>Dentro de todas as empresas temos conceitos definidos de missão, visão e valores, que definem a identidade da organização, unifica</w:t>
+      </w:r>
+      <w:r>
+        <w:rPr>
+          <w:rFonts w:ascii="Times New Roman" w:hAnsi="Times New Roman" w:cs="Times New Roman"/>
+          <w:sz w:val="24"/>
+        </w:rPr>
+        <w:t>n</w:t>
+      </w:r>
+      <w:r>
+        <w:rPr>
+          <w:rFonts w:ascii="Times New Roman" w:hAnsi="Times New Roman" w:cs="Times New Roman"/>
+          <w:sz w:val="24"/>
+        </w:rPr>
+        <w:t>do um propó</w:t>
+      </w:r>
+      <w:r>
+        <w:rPr>
+          <w:rFonts w:ascii="Times New Roman" w:hAnsi="Times New Roman" w:cs="Times New Roman"/>
+          <w:sz w:val="24"/>
+        </w:rPr>
+        <w:t>sito para os funcionário</w:t>
+      </w:r>
+      <w:r>
+        <w:rPr>
+          <w:rFonts w:ascii="Times New Roman" w:hAnsi="Times New Roman" w:cs="Times New Roman"/>
+          <w:sz w:val="24"/>
+        </w:rPr>
+        <w:t>s seguirem. Estes fundamentos devem ser sempre lembrados por seus gestores e colaboradores, a fim de garantir que a empresa está seguindo esse conceito.</w:t>
       </w:r>
     </w:p>
     <w:p>
       <w:pPr>
         <w:ind w:firstLine="708"/>
+        <w:jc w:val="both"/>
         <w:rPr>
           <w:rFonts w:ascii="Times New Roman" w:hAnsi="Times New Roman" w:cs="Times New Roman"/>
           <w:sz w:val="24"/>
@@ -1900,7 +1812,35 @@
           <w:rFonts w:ascii="Times New Roman" w:hAnsi="Times New Roman" w:cs="Times New Roman"/>
           <w:sz w:val="24"/>
         </w:rPr>
-        <w:t xml:space="preserve"> tornar situações complicadas do dia a dia, no mais simples e pratico possível. Tudo o que faremos refletirá nesta missão e nos valores que a tornam possível.</w:t>
+        <w:t xml:space="preserve"> tornar situações complicadas do </w:t>
+      </w:r>
+      <w:r>
+        <w:rPr>
+          <w:rFonts w:ascii="Times New Roman" w:hAnsi="Times New Roman" w:cs="Times New Roman"/>
+          <w:sz w:val="24"/>
+        </w:rPr>
+        <w:t xml:space="preserve">dia a dia em uma tarefa mais simples e prática </w:t>
+      </w:r>
+      <w:r>
+        <w:rPr>
+          <w:rFonts w:ascii="Times New Roman" w:hAnsi="Times New Roman" w:cs="Times New Roman"/>
+          <w:sz w:val="24"/>
+        </w:rPr>
+        <w:t>possível. T</w:t>
+      </w:r>
+      <w:r>
+        <w:rPr>
+          <w:rFonts w:ascii="Times New Roman" w:hAnsi="Times New Roman" w:cs="Times New Roman"/>
+          <w:sz w:val="24"/>
+        </w:rPr>
+        <w:t>udo o que faremos refletirá ness</w:t>
+      </w:r>
+      <w:r>
+        <w:rPr>
+          <w:rFonts w:ascii="Times New Roman" w:hAnsi="Times New Roman" w:cs="Times New Roman"/>
+          <w:sz w:val="24"/>
+        </w:rPr>
+        <w:t>a missão e nos valores que a tornam possível.</w:t>
       </w:r>
     </w:p>
     <w:p>
@@ -2049,6 +1989,7 @@
     <w:p>
       <w:pPr>
         <w:ind w:left="708"/>
+        <w:jc w:val="both"/>
         <w:rPr>
           <w:rFonts w:ascii="Times New Roman" w:hAnsi="Times New Roman" w:cs="Times New Roman"/>
           <w:sz w:val="24"/>
@@ -2099,153 +2040,297 @@
       </w:r>
       <w:bookmarkEnd w:id="2"/>
     </w:p>
-    <w:p/>
     <w:p>
       <w:pPr>
-        <w:ind w:left="708" w:firstLine="708"/>
-        <w:rPr>
-          <w:rFonts w:ascii="Times New Roman" w:hAnsi="Times New Roman" w:cs="Times New Roman"/>
-          <w:sz w:val="24"/>
-        </w:rPr>
-      </w:pPr>
-      <w:r>
-        <w:rPr>
-          <w:rFonts w:ascii="Times New Roman" w:hAnsi="Times New Roman" w:cs="Times New Roman"/>
-          <w:sz w:val="24"/>
-        </w:rPr>
-        <w:t>Nosso ramo empresarial é Comunicação e Informática, este setor inclui serviços voltados para o desenvolvimento e comércio de sistemas, programas, aplicativos de computadores, tablete e smartphone, além de manutenção, consultoria e suporte técnico especializado. Além disso, incluem serviços de analise de dados, serviços de web como armazenagem em cloud, fabricação de equipamentos.</w:t>
-      </w:r>
+        <w:jc w:val="both"/>
+      </w:pPr>
     </w:p>
     <w:p>
       <w:pPr>
-        <w:ind w:left="708" w:firstLine="708"/>
-        <w:rPr>
-          <w:rFonts w:ascii="Times New Roman" w:hAnsi="Times New Roman" w:cs="Times New Roman"/>
-          <w:sz w:val="24"/>
-        </w:rPr>
-      </w:pPr>
-      <w:r>
-        <w:rPr>
-          <w:rFonts w:ascii="Times New Roman" w:hAnsi="Times New Roman" w:cs="Times New Roman"/>
-          <w:sz w:val="24"/>
-        </w:rPr>
-        <w:t xml:space="preserve">Esta área de tecnologia é a liderança nacional na prestação de serviços, apresenta diversos parques tecnológicos, universidades e centros de pesquisa, que demonstra ser uma importante área que se investe bastante no setor comercial </w:t>
-      </w:r>
-      <w:r>
-        <w:rPr>
-          <w:rFonts w:ascii="Times New Roman" w:hAnsi="Times New Roman" w:cs="Times New Roman"/>
-          <w:sz w:val="24"/>
-        </w:rPr>
-        <w:t>atual. Isso se dá pelo fato da tecnologia ser algo constate na vida da maioria das pessoas, sempre precisando atualizar e modificar produtos e tecnologias para atender a demanda por soluções tecnológicas.</w:t>
+        <w:jc w:val="both"/>
+        <w:rPr>
+          <w:rFonts w:ascii="Times New Roman" w:hAnsi="Times New Roman" w:cs="Times New Roman"/>
+          <w:sz w:val="24"/>
+        </w:rPr>
+      </w:pPr>
+      <w:r>
+        <w:rPr>
+          <w:rFonts w:ascii="Times New Roman" w:hAnsi="Times New Roman" w:cs="Times New Roman"/>
+          <w:sz w:val="24"/>
+        </w:rPr>
+        <w:t>Nosso ramo empresaria</w:t>
+      </w:r>
+      <w:r>
+        <w:rPr>
+          <w:rFonts w:ascii="Times New Roman" w:hAnsi="Times New Roman" w:cs="Times New Roman"/>
+          <w:sz w:val="24"/>
+        </w:rPr>
+        <w:t>l é Comunicação e Informática. E</w:t>
+      </w:r>
+      <w:r>
+        <w:rPr>
+          <w:rFonts w:ascii="Times New Roman" w:hAnsi="Times New Roman" w:cs="Times New Roman"/>
+          <w:sz w:val="24"/>
+        </w:rPr>
+        <w:t>ste setor inclui serviços voltados para o desenvolvimento e comércio de sistemas, programas, aplicativos de computadores, tablete e smartphone, além de manutenção, consultoria e suporte técnico especializado. Alé</w:t>
+      </w:r>
+      <w:r>
+        <w:rPr>
+          <w:rFonts w:ascii="Times New Roman" w:hAnsi="Times New Roman" w:cs="Times New Roman"/>
+          <w:sz w:val="24"/>
+        </w:rPr>
+        <w:t>m disso, incluem serviços de aná</w:t>
+      </w:r>
+      <w:r>
+        <w:rPr>
+          <w:rFonts w:ascii="Times New Roman" w:hAnsi="Times New Roman" w:cs="Times New Roman"/>
+          <w:sz w:val="24"/>
+        </w:rPr>
+        <w:t>lise de dados, serviços de</w:t>
+      </w:r>
+      <w:r>
+        <w:rPr>
+          <w:rFonts w:ascii="Times New Roman" w:hAnsi="Times New Roman" w:cs="Times New Roman"/>
+          <w:sz w:val="24"/>
+        </w:rPr>
+        <w:t xml:space="preserve"> web como armazenagem em cloud e </w:t>
+      </w:r>
+      <w:r>
+        <w:rPr>
+          <w:rFonts w:ascii="Times New Roman" w:hAnsi="Times New Roman" w:cs="Times New Roman"/>
+          <w:sz w:val="24"/>
+        </w:rPr>
+        <w:t>fabricação de equipamentos.</w:t>
       </w:r>
     </w:p>
     <w:p>
       <w:pPr>
-        <w:ind w:left="708" w:firstLine="708"/>
-        <w:rPr>
-          <w:rFonts w:ascii="Times New Roman" w:hAnsi="Times New Roman" w:cs="Times New Roman"/>
-          <w:sz w:val="24"/>
-        </w:rPr>
-      </w:pPr>
-      <w:r>
-        <w:rPr>
-          <w:rFonts w:ascii="Times New Roman" w:hAnsi="Times New Roman" w:cs="Times New Roman"/>
-          <w:sz w:val="24"/>
-        </w:rPr>
-        <w:t xml:space="preserve">Nesse </w:t>
-      </w:r>
-      <w:r>
-        <w:rPr>
-          <w:rFonts w:ascii="Times New Roman" w:hAnsi="Times New Roman" w:cs="Times New Roman"/>
-          <w:sz w:val="24"/>
-        </w:rPr>
-        <w:t>contexto,</w:t>
-      </w:r>
-      <w:r>
-        <w:rPr>
-          <w:rFonts w:ascii="Times New Roman" w:hAnsi="Times New Roman" w:cs="Times New Roman"/>
-          <w:sz w:val="24"/>
-        </w:rPr>
-        <w:t xml:space="preserve"> o ramo empresarial é constituído por diversas empresas como </w:t>
-      </w:r>
-      <w:r>
-        <w:rPr>
-          <w:rFonts w:ascii="Times New Roman" w:hAnsi="Times New Roman" w:cs="Times New Roman"/>
-          <w:sz w:val="24"/>
-        </w:rPr>
-        <w:t>Itautec,</w:t>
-      </w:r>
-      <w:r>
-        <w:rPr>
-          <w:rFonts w:ascii="Times New Roman" w:hAnsi="Times New Roman" w:cs="Times New Roman"/>
-          <w:sz w:val="24"/>
-        </w:rPr>
-        <w:t xml:space="preserve"> Positivo Informática, </w:t>
-      </w:r>
-      <w:r>
-        <w:rPr>
-          <w:rFonts w:ascii="Times New Roman" w:hAnsi="Times New Roman" w:cs="Times New Roman"/>
-          <w:sz w:val="24"/>
-        </w:rPr>
-        <w:t>Dextra, CI&amp;T, Totvs, que prestam serviços e desenvolvem sistemas para fornecer organização e logística para empresas e indústrias, além de desenvolverem aplicativos com o objetivo semelhante ao Método de Engenharia, onde analisam uma determinada área do mercado ou do cotidiano de pessoas e trabalhadores, em busca de fornecer soluções para agilizar e facilitar essas atividades.</w:t>
+        <w:jc w:val="both"/>
+        <w:rPr>
+          <w:rFonts w:ascii="Times New Roman" w:hAnsi="Times New Roman" w:cs="Times New Roman"/>
+          <w:sz w:val="24"/>
+        </w:rPr>
+      </w:pPr>
+      <w:r>
+        <w:rPr>
+          <w:rFonts w:ascii="Times New Roman" w:hAnsi="Times New Roman" w:cs="Times New Roman"/>
+          <w:sz w:val="24"/>
+        </w:rPr>
+        <w:t>Ess</w:t>
+      </w:r>
+      <w:r>
+        <w:rPr>
+          <w:rFonts w:ascii="Times New Roman" w:hAnsi="Times New Roman" w:cs="Times New Roman"/>
+          <w:sz w:val="24"/>
+        </w:rPr>
+        <w:t>a área de tecnologia é a liderança nacional na prestação de serviços, apresenta diversos parques tecnológicos, universidades e centros de pesquisa</w:t>
+      </w:r>
+      <w:r>
+        <w:rPr>
+          <w:rFonts w:ascii="Times New Roman" w:hAnsi="Times New Roman" w:cs="Times New Roman"/>
+          <w:sz w:val="24"/>
+        </w:rPr>
+        <w:t>. D</w:t>
+      </w:r>
+      <w:r>
+        <w:rPr>
+          <w:rFonts w:ascii="Times New Roman" w:hAnsi="Times New Roman" w:cs="Times New Roman"/>
+          <w:sz w:val="24"/>
+        </w:rPr>
+        <w:t xml:space="preserve">emonstra ser uma importante área </w:t>
+      </w:r>
+      <w:r>
+        <w:rPr>
+          <w:rFonts w:ascii="Times New Roman" w:hAnsi="Times New Roman" w:cs="Times New Roman"/>
+          <w:sz w:val="24"/>
+        </w:rPr>
+        <w:t xml:space="preserve">em </w:t>
+      </w:r>
+      <w:r>
+        <w:rPr>
+          <w:rFonts w:ascii="Times New Roman" w:hAnsi="Times New Roman" w:cs="Times New Roman"/>
+          <w:sz w:val="24"/>
+        </w:rPr>
+        <w:t xml:space="preserve">que se investe bastante no setor comercial </w:t>
+      </w:r>
+      <w:r>
+        <w:rPr>
+          <w:rFonts w:ascii="Times New Roman" w:hAnsi="Times New Roman" w:cs="Times New Roman"/>
+          <w:sz w:val="24"/>
+        </w:rPr>
+        <w:t>atual. Isso se dá pelo fato d</w:t>
+      </w:r>
+      <w:r>
+        <w:rPr>
+          <w:rFonts w:ascii="Times New Roman" w:hAnsi="Times New Roman" w:cs="Times New Roman"/>
+          <w:sz w:val="24"/>
+        </w:rPr>
+        <w:t xml:space="preserve">e </w:t>
+      </w:r>
+      <w:r>
+        <w:rPr>
+          <w:rFonts w:ascii="Times New Roman" w:hAnsi="Times New Roman" w:cs="Times New Roman"/>
+          <w:sz w:val="24"/>
+        </w:rPr>
+        <w:t xml:space="preserve">que </w:t>
+      </w:r>
+      <w:r>
+        <w:rPr>
+          <w:rFonts w:ascii="Times New Roman" w:hAnsi="Times New Roman" w:cs="Times New Roman"/>
+          <w:sz w:val="24"/>
+        </w:rPr>
+        <w:t xml:space="preserve">a tecnologia </w:t>
+      </w:r>
+      <w:r>
+        <w:rPr>
+          <w:rFonts w:ascii="Times New Roman" w:hAnsi="Times New Roman" w:cs="Times New Roman"/>
+          <w:sz w:val="24"/>
+        </w:rPr>
+        <w:t>é</w:t>
+      </w:r>
+      <w:r>
+        <w:rPr>
+          <w:rFonts w:ascii="Times New Roman" w:hAnsi="Times New Roman" w:cs="Times New Roman"/>
+          <w:sz w:val="24"/>
+        </w:rPr>
+        <w:t xml:space="preserve"> algo constate na vida da maioria das pessoas, sempre precisando atualizar e modificar produtos e tecnologias para atender a demanda por soluções tecnológicas.</w:t>
       </w:r>
     </w:p>
     <w:p>
       <w:pPr>
-        <w:ind w:left="708" w:firstLine="708"/>
-        <w:rPr>
-          <w:rFonts w:ascii="Times New Roman" w:hAnsi="Times New Roman" w:cs="Times New Roman"/>
-          <w:sz w:val="24"/>
-        </w:rPr>
-      </w:pPr>
-      <w:r>
-        <w:rPr>
-          <w:rFonts w:ascii="Times New Roman" w:hAnsi="Times New Roman" w:cs="Times New Roman"/>
-          <w:sz w:val="24"/>
-        </w:rPr>
-        <w:t xml:space="preserve">O perfil do nosso usuário ou comprador é composto por </w:t>
-      </w:r>
-      <w:r>
-        <w:rPr>
-          <w:rFonts w:ascii="Times New Roman" w:hAnsi="Times New Roman" w:cs="Times New Roman"/>
-          <w:sz w:val="24"/>
-        </w:rPr>
-        <w:t>estudantes,</w:t>
-      </w:r>
-      <w:r>
-        <w:rPr>
-          <w:rFonts w:ascii="Times New Roman" w:hAnsi="Times New Roman" w:cs="Times New Roman"/>
-          <w:sz w:val="24"/>
-        </w:rPr>
-        <w:t xml:space="preserve"> palestrantes ou professores, atualmente essas pessoas possuem dificuldades e complicações, que estará comprando uma ferramenta a fim de solucionar uma problemática do dia a dia desse </w:t>
-      </w:r>
-      <w:r>
-        <w:rPr>
-          <w:rFonts w:ascii="Times New Roman" w:hAnsi="Times New Roman" w:cs="Times New Roman"/>
-          <w:sz w:val="24"/>
-        </w:rPr>
-        <w:t>usuário.</w:t>
+        <w:jc w:val="both"/>
+        <w:rPr>
+          <w:rFonts w:ascii="Times New Roman" w:hAnsi="Times New Roman" w:cs="Times New Roman"/>
+          <w:sz w:val="24"/>
+        </w:rPr>
+      </w:pPr>
+      <w:r>
+        <w:rPr>
+          <w:rFonts w:ascii="Times New Roman" w:hAnsi="Times New Roman" w:cs="Times New Roman"/>
+          <w:sz w:val="24"/>
+        </w:rPr>
+        <w:t xml:space="preserve">Nesse </w:t>
+      </w:r>
+      <w:r>
+        <w:rPr>
+          <w:rFonts w:ascii="Times New Roman" w:hAnsi="Times New Roman" w:cs="Times New Roman"/>
+          <w:sz w:val="24"/>
+        </w:rPr>
+        <w:t>contexto,</w:t>
+      </w:r>
+      <w:r>
+        <w:rPr>
+          <w:rFonts w:ascii="Times New Roman" w:hAnsi="Times New Roman" w:cs="Times New Roman"/>
+          <w:sz w:val="24"/>
+        </w:rPr>
+        <w:t xml:space="preserve"> o ramo empresarial é constituído por diversas empresas como </w:t>
+      </w:r>
+      <w:r>
+        <w:rPr>
+          <w:rFonts w:ascii="Times New Roman" w:hAnsi="Times New Roman" w:cs="Times New Roman"/>
+          <w:sz w:val="24"/>
+        </w:rPr>
+        <w:t>Itautec,</w:t>
+      </w:r>
+      <w:r>
+        <w:rPr>
+          <w:rFonts w:ascii="Times New Roman" w:hAnsi="Times New Roman" w:cs="Times New Roman"/>
+          <w:sz w:val="24"/>
+        </w:rPr>
+        <w:t xml:space="preserve"> Positivo Informática, </w:t>
+      </w:r>
+      <w:r>
+        <w:rPr>
+          <w:rFonts w:ascii="Times New Roman" w:hAnsi="Times New Roman" w:cs="Times New Roman"/>
+          <w:sz w:val="24"/>
+        </w:rPr>
+        <w:t xml:space="preserve">Dextra, CI&amp;T, Totvs, que prestam serviços e desenvolvem sistemas para fornecer organização e logística para empresas e indústrias, além de desenvolverem aplicativos com o objetivo semelhante ao Método de Engenharia, </w:t>
+      </w:r>
+      <w:r>
+        <w:rPr>
+          <w:rFonts w:ascii="Times New Roman" w:hAnsi="Times New Roman" w:cs="Times New Roman"/>
+          <w:sz w:val="24"/>
+        </w:rPr>
+        <w:t>em que</w:t>
+      </w:r>
+      <w:r>
+        <w:rPr>
+          <w:rFonts w:ascii="Times New Roman" w:hAnsi="Times New Roman" w:cs="Times New Roman"/>
+          <w:sz w:val="24"/>
+        </w:rPr>
+        <w:t xml:space="preserve"> analisam uma determinada área do mercado ou do cotidiano de pessoas e trabalhadores, em busca de fornecer soluções para </w:t>
+      </w:r>
+      <w:r>
+        <w:rPr>
+          <w:rFonts w:ascii="Times New Roman" w:hAnsi="Times New Roman" w:cs="Times New Roman"/>
+          <w:sz w:val="24"/>
+        </w:rPr>
+        <w:t>acelerar</w:t>
+      </w:r>
+      <w:r>
+        <w:rPr>
+          <w:rFonts w:ascii="Times New Roman" w:hAnsi="Times New Roman" w:cs="Times New Roman"/>
+          <w:sz w:val="24"/>
+        </w:rPr>
+        <w:t xml:space="preserve"> e facilitar essas atividades.</w:t>
       </w:r>
     </w:p>
     <w:p>
       <w:pPr>
-        <w:ind w:left="708" w:firstLine="708"/>
-        <w:rPr>
-          <w:rFonts w:ascii="Times New Roman" w:hAnsi="Times New Roman" w:cs="Times New Roman"/>
-          <w:sz w:val="24"/>
-        </w:rPr>
-      </w:pPr>
-      <w:r>
-        <w:rPr>
-          <w:rFonts w:ascii="Times New Roman" w:hAnsi="Times New Roman" w:cs="Times New Roman"/>
-          <w:sz w:val="24"/>
-        </w:rPr>
-        <w:t>Além disso, nosso produto tem alcance mundial, podendo ser utilizado por qualquer pessoa de acordo com sua utilidade, comumente será utilizado por pessoas que trabalham, com certo nível de instrução acadêmica. Dentro das empresas, pode ser utilizado em qualquer setor, pois todos eles necessitam de logística, de apresentar relatórios e fazer apresentações durante reuniões, por exemplo.</w:t>
+        <w:jc w:val="both"/>
+        <w:rPr>
+          <w:rFonts w:ascii="Times New Roman" w:hAnsi="Times New Roman" w:cs="Times New Roman"/>
+          <w:sz w:val="24"/>
+        </w:rPr>
+      </w:pPr>
+      <w:r>
+        <w:rPr>
+          <w:rFonts w:ascii="Times New Roman" w:hAnsi="Times New Roman" w:cs="Times New Roman"/>
+          <w:sz w:val="24"/>
+        </w:rPr>
+        <w:t xml:space="preserve">O perfil do nosso usuário ou comprador é composto por </w:t>
+      </w:r>
+      <w:r>
+        <w:rPr>
+          <w:rFonts w:ascii="Times New Roman" w:hAnsi="Times New Roman" w:cs="Times New Roman"/>
+          <w:sz w:val="24"/>
+        </w:rPr>
+        <w:t>estudantes,</w:t>
+      </w:r>
+      <w:r>
+        <w:rPr>
+          <w:rFonts w:ascii="Times New Roman" w:hAnsi="Times New Roman" w:cs="Times New Roman"/>
+          <w:sz w:val="24"/>
+        </w:rPr>
+        <w:t xml:space="preserve"> palestrantes ou professores, atualmente essas pessoas possuem dificuldades e complicações, e estará comprando uma ferramenta a fim de solucionar uma problemática do dia a dia desse </w:t>
+      </w:r>
+      <w:r>
+        <w:rPr>
+          <w:rFonts w:ascii="Times New Roman" w:hAnsi="Times New Roman" w:cs="Times New Roman"/>
+          <w:sz w:val="24"/>
+        </w:rPr>
+        <w:t>usuário.</w:t>
       </w:r>
     </w:p>
     <w:p>
       <w:pPr>
-        <w:ind w:left="708" w:firstLine="708"/>
+        <w:jc w:val="both"/>
+        <w:rPr>
+          <w:rFonts w:ascii="Times New Roman" w:hAnsi="Times New Roman" w:cs="Times New Roman"/>
+          <w:sz w:val="24"/>
+        </w:rPr>
+      </w:pPr>
+      <w:r>
+        <w:rPr>
+          <w:rFonts w:ascii="Times New Roman" w:hAnsi="Times New Roman" w:cs="Times New Roman"/>
+          <w:sz w:val="24"/>
+        </w:rPr>
+        <w:t>Além disso, nosso produto tem alcance mundial, podendo ser utilizado por qualquer pessoa de acordo com sua utilidade, comumente será utilizado por pessoas que trabalham, com certo nível de instrução acadêmica. Dentro das empresas, pode ser utilizado em qualquer setor, pois todos eles necessitam de logística, de apresentar relatórios e fazer apresentações durante reuniões, por exemplo.</w:t>
+      </w:r>
+    </w:p>
+    <w:p>
+      <w:pPr>
+        <w:jc w:val="both"/>
         <w:rPr>
           <w:rFonts w:ascii="Times New Roman" w:hAnsi="Times New Roman" w:cs="Times New Roman"/>
           <w:sz w:val="24"/>
@@ -2284,9 +2369,22 @@
           <w:rFonts w:ascii="Times New Roman" w:hAnsi="Times New Roman" w:cs="Times New Roman"/>
           <w:sz w:val="24"/>
         </w:rPr>
-        <w:t xml:space="preserve"> e edição de slides, assim como foram criados apps que oferecem um controle remoto através de um dispositivo mobile, porém, apenas o Prezi une todas essas características. O diferencial do nosso projeto é a quantidade de ferramentas disponíveis na hora da </w:t>
-      </w:r>
-      <w:proofErr w:type="gramStart"/>
+        <w:t xml:space="preserve"> e edição de slides, assim como foram criados apps que oferecem um controle remoto através de um dispositivo mobile, porém, apenas o Prezi une todas essas características. O diferencial do nosso projeto é a quantidade de ferr</w:t>
+      </w:r>
+      <w:r>
+        <w:rPr>
+          <w:rFonts w:ascii="Times New Roman" w:hAnsi="Times New Roman" w:cs="Times New Roman"/>
+          <w:sz w:val="24"/>
+        </w:rPr>
+        <w:t xml:space="preserve">amentas disponíveis </w:t>
+      </w:r>
+      <w:r>
+        <w:rPr>
+          <w:rFonts w:ascii="Times New Roman" w:hAnsi="Times New Roman" w:cs="Times New Roman"/>
+          <w:sz w:val="24"/>
+        </w:rPr>
+        <w:t>par</w:t>
+      </w:r>
       <w:r>
         <w:rPr>
           <w:rFonts w:ascii="Times New Roman" w:hAnsi="Times New Roman" w:cs="Times New Roman"/>
@@ -2294,13 +2392,26 @@
         </w:rPr>
         <w:t>a</w:t>
       </w:r>
-      <w:proofErr w:type="gramEnd"/>
-      <w:r>
-        <w:rPr>
-          <w:rFonts w:ascii="Times New Roman" w:hAnsi="Times New Roman" w:cs="Times New Roman"/>
-          <w:sz w:val="24"/>
-        </w:rPr>
-        <w:t xml:space="preserve"> apresentação. O prezi permite que o usuário faça notas, mudança e gravação de áudio nos slides, nosso app, além disso, conta com ferramentas como zoom, draw, cursor e controle mobile. Existe também </w:t>
+      <w:r>
+        <w:rPr>
+          <w:rFonts w:ascii="Times New Roman" w:hAnsi="Times New Roman" w:cs="Times New Roman"/>
+          <w:sz w:val="24"/>
+        </w:rPr>
+        <w:t xml:space="preserve"> a</w:t>
+      </w:r>
+      <w:r>
+        <w:rPr>
+          <w:rFonts w:ascii="Times New Roman" w:hAnsi="Times New Roman" w:cs="Times New Roman"/>
+          <w:sz w:val="24"/>
+        </w:rPr>
+        <w:t xml:space="preserve"> apresentação. O P</w:t>
+      </w:r>
+      <w:r>
+        <w:rPr>
+          <w:rFonts w:ascii="Times New Roman" w:hAnsi="Times New Roman" w:cs="Times New Roman"/>
+          <w:sz w:val="24"/>
+        </w:rPr>
+        <w:t xml:space="preserve">rezi permite que o usuário faça notas, mudança e gravação de áudio nos slides, nosso app, além disso, conta com ferramentas como zoom, draw, cursor e controle mobile. Existe também </w:t>
       </w:r>
       <w:r>
         <w:rPr>
@@ -2323,6 +2434,33 @@
         </w:rPr>
         <w:t>iro para o último e vice-versa.</w:t>
       </w:r>
+    </w:p>
+    <w:p>
+      <w:pPr>
+        <w:jc w:val="both"/>
+        <w:rPr>
+          <w:rFonts w:ascii="Times New Roman" w:hAnsi="Times New Roman" w:cs="Times New Roman"/>
+          <w:sz w:val="24"/>
+        </w:rPr>
+      </w:pPr>
+    </w:p>
+    <w:p>
+      <w:pPr>
+        <w:jc w:val="both"/>
+        <w:rPr>
+          <w:rFonts w:ascii="Times New Roman" w:hAnsi="Times New Roman" w:cs="Times New Roman"/>
+          <w:sz w:val="24"/>
+        </w:rPr>
+      </w:pPr>
+    </w:p>
+    <w:p>
+      <w:pPr>
+        <w:jc w:val="both"/>
+        <w:rPr>
+          <w:rFonts w:ascii="Times New Roman" w:hAnsi="Times New Roman" w:cs="Times New Roman"/>
+          <w:sz w:val="24"/>
+        </w:rPr>
+      </w:pPr>
     </w:p>
     <w:tbl>
       <w:tblPr>
@@ -2405,8 +2543,6 @@
                 <w:lang w:eastAsia="pt-BR"/>
               </w:rPr>
             </w:pPr>
-            <w:proofErr w:type="spellStart"/>
-            <w:proofErr w:type="gramStart"/>
             <w:r>
               <w:rPr>
                 <w:rFonts w:ascii="Calibri" w:eastAsia="Times New Roman" w:hAnsi="Calibri" w:cs="Times New Roman"/>
@@ -2415,8 +2551,6 @@
               </w:rPr>
               <w:t>ISlidee</w:t>
             </w:r>
-            <w:proofErr w:type="spellEnd"/>
-            <w:proofErr w:type="gramEnd"/>
           </w:p>
         </w:tc>
         <w:tc>
@@ -2442,41 +2576,13 @@
                 <w:lang w:eastAsia="pt-BR"/>
               </w:rPr>
             </w:pPr>
-            <w:proofErr w:type="spellStart"/>
-            <w:r>
-              <w:rPr>
-                <w:rFonts w:ascii="Calibri" w:eastAsia="Times New Roman" w:hAnsi="Calibri" w:cs="Times New Roman"/>
-                <w:color w:val="000000"/>
-                <w:lang w:eastAsia="pt-BR"/>
-              </w:rPr>
-              <w:t>Wifi</w:t>
-            </w:r>
-            <w:proofErr w:type="spellEnd"/>
-            <w:r>
-              <w:rPr>
-                <w:rFonts w:ascii="Calibri" w:eastAsia="Times New Roman" w:hAnsi="Calibri" w:cs="Times New Roman"/>
-                <w:color w:val="000000"/>
-                <w:lang w:eastAsia="pt-BR"/>
-              </w:rPr>
-              <w:t xml:space="preserve"> </w:t>
-            </w:r>
-            <w:proofErr w:type="spellStart"/>
-            <w:r>
-              <w:rPr>
-                <w:rFonts w:ascii="Calibri" w:eastAsia="Times New Roman" w:hAnsi="Calibri" w:cs="Times New Roman"/>
-                <w:color w:val="000000"/>
-                <w:lang w:eastAsia="pt-BR"/>
-              </w:rPr>
-              <w:t>Presentation</w:t>
-            </w:r>
-            <w:proofErr w:type="spellEnd"/>
-            <w:r>
-              <w:rPr>
-                <w:rFonts w:ascii="Calibri" w:eastAsia="Times New Roman" w:hAnsi="Calibri" w:cs="Times New Roman"/>
-                <w:color w:val="000000"/>
-                <w:lang w:eastAsia="pt-BR"/>
-              </w:rPr>
-              <w:t xml:space="preserve"> Remote</w:t>
+            <w:r>
+              <w:rPr>
+                <w:rFonts w:ascii="Calibri" w:eastAsia="Times New Roman" w:hAnsi="Calibri" w:cs="Times New Roman"/>
+                <w:color w:val="000000"/>
+                <w:lang w:eastAsia="pt-BR"/>
+              </w:rPr>
+              <w:t>Wifi Presentation Remote</w:t>
             </w:r>
           </w:p>
         </w:tc>
@@ -2504,8 +2610,6 @@
                 <w:lang w:eastAsia="pt-BR"/>
               </w:rPr>
             </w:pPr>
-            <w:proofErr w:type="spellStart"/>
-            <w:proofErr w:type="gramStart"/>
             <w:r>
               <w:rPr>
                 <w:rFonts w:ascii="Calibri" w:eastAsia="Times New Roman" w:hAnsi="Calibri" w:cs="Times New Roman"/>
@@ -2514,8 +2618,6 @@
               </w:rPr>
               <w:t>QuickOffice</w:t>
             </w:r>
-            <w:proofErr w:type="spellEnd"/>
-            <w:proofErr w:type="gramEnd"/>
           </w:p>
         </w:tc>
         <w:tc>
@@ -2542,7 +2644,6 @@
                 <w:lang w:eastAsia="pt-BR"/>
               </w:rPr>
             </w:pPr>
-            <w:proofErr w:type="spellStart"/>
             <w:r>
               <w:rPr>
                 <w:rFonts w:ascii="Calibri" w:eastAsia="Times New Roman" w:hAnsi="Calibri" w:cs="Times New Roman"/>
@@ -2551,7 +2652,6 @@
               </w:rPr>
               <w:t>Prezi</w:t>
             </w:r>
-            <w:proofErr w:type="spellEnd"/>
           </w:p>
         </w:tc>
         <w:tc>
@@ -2578,7 +2678,6 @@
                 <w:lang w:eastAsia="pt-BR"/>
               </w:rPr>
             </w:pPr>
-            <w:proofErr w:type="spellStart"/>
             <w:r>
               <w:rPr>
                 <w:rFonts w:ascii="Calibri" w:eastAsia="Times New Roman" w:hAnsi="Calibri" w:cs="Times New Roman"/>
@@ -2587,7 +2686,6 @@
               </w:rPr>
               <w:t>Keynote</w:t>
             </w:r>
-            <w:proofErr w:type="spellEnd"/>
           </w:p>
         </w:tc>
       </w:tr>
@@ -6300,17 +6398,8 @@
                 <w:rFonts w:ascii="Calibri" w:eastAsia="Times New Roman" w:hAnsi="Calibri" w:cs="Times New Roman"/>
                 <w:lang w:eastAsia="pt-BR"/>
               </w:rPr>
-              <w:t xml:space="preserve">Requer conexão via </w:t>
-            </w:r>
-            <w:proofErr w:type="spellStart"/>
-            <w:r>
-              <w:rPr>
-                <w:rFonts w:ascii="Calibri" w:eastAsia="Times New Roman" w:hAnsi="Calibri" w:cs="Times New Roman"/>
-                <w:lang w:eastAsia="pt-BR"/>
-              </w:rPr>
-              <w:t>Wi-fi</w:t>
-            </w:r>
-            <w:proofErr w:type="spellEnd"/>
+              <w:t>Requer conexão via Wi-fi</w:t>
+            </w:r>
           </w:p>
         </w:tc>
         <w:tc>
@@ -9612,7 +9701,6 @@
         <w:jc w:val="center"/>
         <w:rPr>
           <w:rFonts w:ascii="Times New Roman" w:hAnsi="Times New Roman" w:cs="Times New Roman"/>
-          <w:b w:val="0"/>
           <w:color w:val="auto"/>
           <w:sz w:val="24"/>
           <w:szCs w:val="24"/>
@@ -9631,26 +9719,48 @@
       </w:r>
       <w:bookmarkEnd w:id="3"/>
     </w:p>
+    <w:p/>
     <w:p>
       <w:pPr>
-        <w:pStyle w:val="PargrafodaLista"/>
-        <w:numPr>
-          <w:ilvl w:val="0"/>
-          <w:numId w:val="5"/>
-        </w:numPr>
-        <w:rPr>
-          <w:rFonts w:ascii="Times New Roman" w:hAnsi="Times New Roman" w:cs="Times New Roman"/>
-          <w:sz w:val="24"/>
-          <w:szCs w:val="24"/>
-        </w:rPr>
-      </w:pPr>
-      <w:r>
-        <w:rPr>
-          <w:rFonts w:ascii="Times New Roman" w:hAnsi="Times New Roman" w:cs="Times New Roman"/>
-          <w:sz w:val="24"/>
-          <w:szCs w:val="24"/>
-        </w:rPr>
-        <w:t>NOME DA EMPRESA</w:t>
+        <w:rPr>
+          <w:rFonts w:ascii="Times New Roman" w:hAnsi="Times New Roman" w:cs="Times New Roman"/>
+          <w:sz w:val="24"/>
+          <w:szCs w:val="24"/>
+        </w:rPr>
+      </w:pPr>
+      <w:r>
+        <w:rPr>
+          <w:b/>
+        </w:rPr>
+        <w:t>Nome da empresa:</w:t>
+      </w:r>
+      <w:r>
+        <w:t xml:space="preserve"> </w:t>
+      </w:r>
+      <w:r>
+        <w:rPr>
+          <w:rFonts w:ascii="Times New Roman" w:hAnsi="Times New Roman" w:cs="Times New Roman"/>
+          <w:sz w:val="24"/>
+          <w:szCs w:val="24"/>
+        </w:rPr>
+        <w:t>Tacnology</w:t>
+      </w:r>
+    </w:p>
+    <w:p/>
+    <w:p>
+      <w:pPr>
+        <w:rPr>
+          <w:b/>
+        </w:rPr>
+      </w:pPr>
+      <w:r>
+        <w:rPr>
+          <w:rFonts w:ascii="Times New Roman" w:hAnsi="Times New Roman" w:cs="Times New Roman"/>
+          <w:b/>
+          <w:sz w:val="24"/>
+          <w:szCs w:val="24"/>
+        </w:rPr>
+        <w:t>Logo da empresa:</w:t>
       </w:r>
     </w:p>
     <w:p>
@@ -9664,52 +9774,13 @@
       <w:r>
         <w:rPr>
           <w:rFonts w:ascii="Times New Roman" w:hAnsi="Times New Roman" w:cs="Times New Roman"/>
-          <w:sz w:val="24"/>
-          <w:szCs w:val="24"/>
-        </w:rPr>
-        <w:t>TACNOLOGY</w:t>
-      </w:r>
-    </w:p>
-    <w:p>
-      <w:pPr>
-        <w:pStyle w:val="PargrafodaLista"/>
-        <w:numPr>
-          <w:ilvl w:val="0"/>
-          <w:numId w:val="5"/>
-        </w:numPr>
-        <w:rPr>
-          <w:rFonts w:ascii="Times New Roman" w:hAnsi="Times New Roman" w:cs="Times New Roman"/>
-          <w:sz w:val="24"/>
-          <w:szCs w:val="24"/>
-        </w:rPr>
-      </w:pPr>
-      <w:r>
-        <w:rPr>
-          <w:rFonts w:ascii="Times New Roman" w:hAnsi="Times New Roman" w:cs="Times New Roman"/>
-          <w:sz w:val="24"/>
-          <w:szCs w:val="24"/>
-        </w:rPr>
-        <w:t>LOGO DA EMPRESA</w:t>
-      </w:r>
-    </w:p>
-    <w:p>
-      <w:pPr>
-        <w:rPr>
-          <w:rFonts w:ascii="Times New Roman" w:hAnsi="Times New Roman" w:cs="Times New Roman"/>
-          <w:sz w:val="24"/>
-          <w:szCs w:val="24"/>
-        </w:rPr>
-      </w:pPr>
-      <w:r>
-        <w:rPr>
-          <w:rFonts w:ascii="Times New Roman" w:hAnsi="Times New Roman" w:cs="Times New Roman"/>
           <w:noProof/>
           <w:sz w:val="24"/>
           <w:szCs w:val="24"/>
           <w:lang w:eastAsia="pt-BR"/>
         </w:rPr>
         <w:drawing>
-          <wp:inline distT="0" distB="0" distL="0" distR="0">
+          <wp:inline distT="0" distB="0" distL="0" distR="0" wp14:anchorId="466266BC" wp14:editId="480C11F6">
             <wp:extent cx="2636246" cy="2631881"/>
             <wp:effectExtent l="0" t="0" r="0" b="0"/>
             <wp:docPr id="1" name="Imagem 1" descr="E:\Trabalho de Conclusão de Curso\LOGO DEFINITIVO.png"/>
@@ -9760,29 +9831,34 @@
     </w:p>
     <w:p>
       <w:pPr>
-        <w:pStyle w:val="PargrafodaLista"/>
-        <w:numPr>
-          <w:ilvl w:val="0"/>
-          <w:numId w:val="5"/>
-        </w:numPr>
-        <w:rPr>
-          <w:rFonts w:ascii="Times New Roman" w:hAnsi="Times New Roman" w:cs="Times New Roman"/>
-          <w:sz w:val="24"/>
-          <w:szCs w:val="24"/>
-        </w:rPr>
-      </w:pPr>
-      <w:r>
-        <w:rPr>
-          <w:rFonts w:ascii="Times New Roman" w:hAnsi="Times New Roman" w:cs="Times New Roman"/>
-          <w:sz w:val="24"/>
-          <w:szCs w:val="24"/>
-        </w:rPr>
-        <w:t>SLOGAN</w:t>
+        <w:rPr>
+          <w:rFonts w:ascii="Times New Roman" w:hAnsi="Times New Roman" w:cs="Times New Roman"/>
+          <w:b/>
+          <w:sz w:val="24"/>
+          <w:szCs w:val="24"/>
+        </w:rPr>
+      </w:pPr>
+      <w:r>
+        <w:rPr>
+          <w:rFonts w:ascii="Times New Roman" w:hAnsi="Times New Roman" w:cs="Times New Roman"/>
+          <w:b/>
+          <w:sz w:val="24"/>
+          <w:szCs w:val="24"/>
+        </w:rPr>
+        <w:t>Slogan</w:t>
+      </w:r>
+      <w:r>
+        <w:rPr>
+          <w:rFonts w:ascii="Times New Roman" w:hAnsi="Times New Roman" w:cs="Times New Roman"/>
+          <w:b/>
+          <w:sz w:val="24"/>
+          <w:szCs w:val="24"/>
+        </w:rPr>
+        <w:t>:</w:t>
       </w:r>
     </w:p>
     <w:p>
       <w:pPr>
-        <w:ind w:left="720"/>
         <w:rPr>
           <w:rFonts w:ascii="Times New Roman" w:hAnsi="Times New Roman" w:cs="Times New Roman"/>
           <w:sz w:val="24"/>
@@ -9805,7 +9881,6 @@
         </w:rPr>
         <w:t>dealizar, desenvolver, florescer</w:t>
       </w:r>
-      <w:proofErr w:type="gramStart"/>
       <w:r>
         <w:rPr>
           <w:rFonts w:ascii="Times New Roman" w:hAnsi="Times New Roman" w:cs="Times New Roman"/>
@@ -9814,28 +9889,24 @@
         </w:rPr>
         <w:t>”</w:t>
       </w:r>
-      <w:proofErr w:type="gramEnd"/>
     </w:p>
     <w:p>
       <w:pPr>
-        <w:pStyle w:val="PargrafodaLista"/>
-        <w:numPr>
-          <w:ilvl w:val="0"/>
-          <w:numId w:val="5"/>
-        </w:numPr>
-        <w:rPr>
-          <w:rFonts w:ascii="Times New Roman" w:hAnsi="Times New Roman" w:cs="Times New Roman"/>
-          <w:sz w:val="24"/>
-          <w:szCs w:val="24"/>
-        </w:rPr>
-      </w:pPr>
-      <w:r>
-        <w:rPr>
-          <w:rFonts w:ascii="Times New Roman" w:hAnsi="Times New Roman" w:cs="Times New Roman"/>
-          <w:sz w:val="24"/>
-          <w:szCs w:val="24"/>
-        </w:rPr>
-        <w:t>PERSONAGENS</w:t>
+        <w:rPr>
+          <w:rFonts w:ascii="Times New Roman" w:hAnsi="Times New Roman" w:cs="Times New Roman"/>
+          <w:b/>
+          <w:sz w:val="24"/>
+          <w:szCs w:val="24"/>
+        </w:rPr>
+      </w:pPr>
+      <w:r>
+        <w:rPr>
+          <w:rFonts w:ascii="Times New Roman" w:hAnsi="Times New Roman" w:cs="Times New Roman"/>
+          <w:b/>
+          <w:sz w:val="24"/>
+          <w:szCs w:val="24"/>
+        </w:rPr>
+        <w:t>Personagens:</w:t>
       </w:r>
     </w:p>
     <w:p>
@@ -9849,27 +9920,22 @@
     </w:p>
     <w:p>
       <w:pPr>
-        <w:pStyle w:val="PargrafodaLista"/>
-        <w:numPr>
-          <w:ilvl w:val="0"/>
-          <w:numId w:val="5"/>
-        </w:numPr>
-        <w:rPr>
-          <w:rFonts w:ascii="Times New Roman" w:hAnsi="Times New Roman" w:cs="Times New Roman"/>
-          <w:sz w:val="24"/>
-          <w:szCs w:val="24"/>
-        </w:rPr>
-      </w:pPr>
-      <w:r>
-        <w:rPr>
-          <w:rFonts w:ascii="Times New Roman" w:hAnsi="Times New Roman" w:cs="Times New Roman"/>
-          <w:sz w:val="24"/>
-          <w:szCs w:val="24"/>
-        </w:rPr>
-        <w:t>BANNER</w:t>
-      </w:r>
-      <w:bookmarkStart w:id="4" w:name="_GoBack"/>
-      <w:bookmarkEnd w:id="4"/>
+        <w:rPr>
+          <w:rFonts w:ascii="Times New Roman" w:hAnsi="Times New Roman" w:cs="Times New Roman"/>
+          <w:b/>
+          <w:sz w:val="24"/>
+          <w:szCs w:val="24"/>
+        </w:rPr>
+      </w:pPr>
+      <w:r>
+        <w:rPr>
+          <w:rFonts w:ascii="Times New Roman" w:hAnsi="Times New Roman" w:cs="Times New Roman"/>
+          <w:b/>
+          <w:sz w:val="24"/>
+          <w:szCs w:val="24"/>
+        </w:rPr>
+        <w:t>Banner:</w:t>
+      </w:r>
     </w:p>
     <w:p>
       <w:pPr>
@@ -9882,16 +9948,21 @@
       </w:pPr>
       <w:r>
         <w:rPr>
-          <w:rFonts w:ascii="Times New Roman" w:hAnsi="Times New Roman" w:cs="Times New Roman"/>
           <w:noProof/>
-          <w:sz w:val="24"/>
-          <w:szCs w:val="24"/>
           <w:lang w:eastAsia="pt-BR"/>
         </w:rPr>
         <w:drawing>
-          <wp:inline distT="0" distB="0" distL="0" distR="0">
+          <wp:anchor distT="0" distB="0" distL="114300" distR="114300" simplePos="0" relativeHeight="251658240" behindDoc="0" locked="0" layoutInCell="1" allowOverlap="1" wp14:anchorId="3538F5CD" wp14:editId="653A9003">
+            <wp:simplePos x="0" y="0"/>
+            <wp:positionH relativeFrom="column">
+              <wp:posOffset>-52705</wp:posOffset>
+            </wp:positionH>
+            <wp:positionV relativeFrom="paragraph">
+              <wp:posOffset>137795</wp:posOffset>
+            </wp:positionV>
             <wp:extent cx="5760085" cy="3239770"/>
             <wp:effectExtent l="0" t="0" r="0" b="0"/>
+            <wp:wrapNone/>
             <wp:docPr id="3" name="Imagem 3"/>
             <wp:cNvGraphicFramePr>
               <a:graphicFrameLocks xmlns:a="http://schemas.openxmlformats.org/drawingml/2006/main" noChangeAspect="1"/>
@@ -9927,55 +9998,129 @@
                 </pic:pic>
               </a:graphicData>
             </a:graphic>
-          </wp:inline>
+            <wp14:sizeRelH relativeFrom="page">
+              <wp14:pctWidth>0</wp14:pctWidth>
+            </wp14:sizeRelH>
+            <wp14:sizeRelV relativeFrom="page">
+              <wp14:pctHeight>0</wp14:pctHeight>
+            </wp14:sizeRelV>
+          </wp:anchor>
         </w:drawing>
       </w:r>
     </w:p>
     <w:p>
       <w:pPr>
-        <w:pStyle w:val="PargrafodaLista"/>
-        <w:numPr>
-          <w:ilvl w:val="0"/>
-          <w:numId w:val="5"/>
-        </w:numPr>
-        <w:rPr>
-          <w:rFonts w:ascii="Times New Roman" w:hAnsi="Times New Roman" w:cs="Times New Roman"/>
-          <w:sz w:val="24"/>
-          <w:szCs w:val="24"/>
-        </w:rPr>
-      </w:pPr>
-      <w:r>
-        <w:rPr>
-          <w:rFonts w:ascii="Times New Roman" w:hAnsi="Times New Roman" w:cs="Times New Roman"/>
-          <w:sz w:val="24"/>
-          <w:szCs w:val="24"/>
-        </w:rPr>
-        <w:lastRenderedPageBreak/>
-        <w:t>VÍDEO</w:t>
-      </w:r>
-      <w:r>
-        <w:rPr>
-          <w:rFonts w:ascii="Times New Roman" w:hAnsi="Times New Roman" w:cs="Times New Roman"/>
-          <w:sz w:val="24"/>
-          <w:szCs w:val="24"/>
-        </w:rPr>
-        <w:br w:type="page"/>
-      </w:r>
+        <w:rPr>
+          <w:rFonts w:ascii="Times New Roman" w:hAnsi="Times New Roman" w:cs="Times New Roman"/>
+          <w:sz w:val="24"/>
+          <w:szCs w:val="24"/>
+        </w:rPr>
+      </w:pPr>
     </w:p>
     <w:p>
       <w:pPr>
+        <w:rPr>
+          <w:rFonts w:ascii="Times New Roman" w:hAnsi="Times New Roman" w:cs="Times New Roman"/>
+          <w:sz w:val="24"/>
+          <w:szCs w:val="24"/>
+        </w:rPr>
+      </w:pPr>
+    </w:p>
+    <w:p>
+      <w:pPr>
+        <w:rPr>
+          <w:rFonts w:ascii="Times New Roman" w:hAnsi="Times New Roman" w:cs="Times New Roman"/>
+          <w:sz w:val="24"/>
+          <w:szCs w:val="24"/>
+        </w:rPr>
+      </w:pPr>
+    </w:p>
+    <w:p>
+      <w:pPr>
+        <w:rPr>
+          <w:rFonts w:ascii="Times New Roman" w:hAnsi="Times New Roman" w:cs="Times New Roman"/>
+          <w:sz w:val="24"/>
+          <w:szCs w:val="24"/>
+        </w:rPr>
+      </w:pPr>
+    </w:p>
+    <w:p>
+      <w:pPr>
+        <w:rPr>
+          <w:rFonts w:ascii="Times New Roman" w:hAnsi="Times New Roman" w:cs="Times New Roman"/>
+          <w:sz w:val="24"/>
+          <w:szCs w:val="24"/>
+        </w:rPr>
+      </w:pPr>
+    </w:p>
+    <w:p>
+      <w:pPr>
+        <w:rPr>
+          <w:rFonts w:ascii="Times New Roman" w:hAnsi="Times New Roman" w:cs="Times New Roman"/>
+          <w:sz w:val="24"/>
+          <w:szCs w:val="24"/>
+        </w:rPr>
+      </w:pPr>
+    </w:p>
+    <w:p>
+      <w:pPr>
+        <w:rPr>
+          <w:rFonts w:ascii="Times New Roman" w:hAnsi="Times New Roman" w:cs="Times New Roman"/>
+          <w:sz w:val="24"/>
+          <w:szCs w:val="24"/>
+        </w:rPr>
+      </w:pPr>
+    </w:p>
+    <w:p>
+      <w:pPr>
+        <w:rPr>
+          <w:rFonts w:ascii="Times New Roman" w:hAnsi="Times New Roman" w:cs="Times New Roman"/>
+          <w:sz w:val="24"/>
+          <w:szCs w:val="24"/>
+        </w:rPr>
+      </w:pPr>
+    </w:p>
+    <w:p>
+      <w:pPr>
+        <w:rPr>
+          <w:rFonts w:ascii="Times New Roman" w:hAnsi="Times New Roman" w:cs="Times New Roman"/>
+          <w:b/>
+          <w:sz w:val="24"/>
+          <w:szCs w:val="24"/>
+        </w:rPr>
+      </w:pPr>
+      <w:r>
+        <w:rPr>
+          <w:rFonts w:ascii="Times New Roman" w:hAnsi="Times New Roman" w:cs="Times New Roman"/>
+          <w:b/>
+          <w:sz w:val="24"/>
+          <w:szCs w:val="24"/>
+        </w:rPr>
+        <w:lastRenderedPageBreak/>
+        <w:t>Vídeo:</w:t>
+      </w:r>
+      <w:r>
+        <w:rPr>
+          <w:rFonts w:ascii="Times New Roman" w:hAnsi="Times New Roman" w:cs="Times New Roman"/>
+          <w:b/>
+          <w:sz w:val="24"/>
+          <w:szCs w:val="24"/>
+        </w:rPr>
+        <w:br w:type="page"/>
+      </w:r>
+    </w:p>
+    <w:p>
+      <w:pPr>
         <w:pStyle w:val="Ttulo1"/>
         <w:jc w:val="center"/>
         <w:rPr>
           <w:rFonts w:ascii="Times New Roman" w:hAnsi="Times New Roman" w:cs="Times New Roman"/>
-          <w:b w:val="0"/>
-          <w:bCs w:val="0"/>
           <w:color w:val="auto"/>
           <w:sz w:val="24"/>
           <w:szCs w:val="24"/>
         </w:rPr>
       </w:pPr>
-      <w:bookmarkStart w:id="5" w:name="_Toc7964790"/>
+      <w:bookmarkStart w:id="4" w:name="_Toc7964790"/>
       <w:r>
         <w:rPr>
           <w:rFonts w:ascii="Times New Roman" w:hAnsi="Times New Roman" w:cs="Times New Roman"/>
@@ -9986,7 +10131,23 @@
         <w:lastRenderedPageBreak/>
         <w:t>EQUIPE DE GESTÃO</w:t>
       </w:r>
-      <w:bookmarkEnd w:id="5"/>
+      <w:bookmarkEnd w:id="4"/>
+    </w:p>
+    <w:p/>
+    <w:p>
+      <w:pPr>
+        <w:rPr>
+          <w:rFonts w:ascii="Times New Roman" w:hAnsi="Times New Roman" w:cs="Times New Roman"/>
+          <w:sz w:val="24"/>
+        </w:rPr>
+      </w:pPr>
+      <w:r>
+        <w:rPr>
+          <w:rFonts w:ascii="Times New Roman" w:hAnsi="Times New Roman" w:cs="Times New Roman"/>
+          <w:sz w:val="24"/>
+        </w:rPr>
+        <w:t xml:space="preserve">Os integrantes da equipe são: </w:t>
+      </w:r>
     </w:p>
     <w:p>
       <w:pPr>
@@ -10000,7 +10161,7 @@
           <w:rFonts w:ascii="Times New Roman" w:hAnsi="Times New Roman" w:cs="Times New Roman"/>
           <w:sz w:val="24"/>
         </w:rPr>
-        <w:t xml:space="preserve">Os integrantes da equipe são: </w:t>
+        <w:t>- Wagner Caetano</w:t>
       </w:r>
     </w:p>
     <w:p>
@@ -10015,7 +10176,7 @@
           <w:rFonts w:ascii="Times New Roman" w:hAnsi="Times New Roman" w:cs="Times New Roman"/>
           <w:sz w:val="24"/>
         </w:rPr>
-        <w:t>- Wagner Caetano</w:t>
+        <w:t>- Bruna Apolônio</w:t>
       </w:r>
     </w:p>
     <w:p>
@@ -10030,7 +10191,7 @@
           <w:rFonts w:ascii="Times New Roman" w:hAnsi="Times New Roman" w:cs="Times New Roman"/>
           <w:sz w:val="24"/>
         </w:rPr>
-        <w:t>- Bruna Apolônio</w:t>
+        <w:t>- Guilherme Trevisan</w:t>
       </w:r>
     </w:p>
     <w:p>
@@ -10045,22 +10206,16 @@
           <w:rFonts w:ascii="Times New Roman" w:hAnsi="Times New Roman" w:cs="Times New Roman"/>
           <w:sz w:val="24"/>
         </w:rPr>
-        <w:t>- Guilherme Trevisan</w:t>
-      </w:r>
-    </w:p>
-    <w:p>
-      <w:pPr>
-        <w:rPr>
-          <w:rFonts w:ascii="Times New Roman" w:hAnsi="Times New Roman" w:cs="Times New Roman"/>
-          <w:sz w:val="24"/>
-        </w:rPr>
-      </w:pPr>
-      <w:r>
-        <w:rPr>
-          <w:rFonts w:ascii="Times New Roman" w:hAnsi="Times New Roman" w:cs="Times New Roman"/>
-          <w:sz w:val="24"/>
-        </w:rPr>
-        <w:t>Cada um tem uma função especifica.</w:t>
+        <w:t>Cada um tem uma função especí</w:t>
+      </w:r>
+      <w:bookmarkStart w:id="5" w:name="_GoBack"/>
+      <w:bookmarkEnd w:id="5"/>
+      <w:r>
+        <w:rPr>
+          <w:rFonts w:ascii="Times New Roman" w:hAnsi="Times New Roman" w:cs="Times New Roman"/>
+          <w:sz w:val="24"/>
+        </w:rPr>
+        <w:t>fica.</w:t>
       </w:r>
     </w:p>
     <w:p>
@@ -10202,7 +10357,7 @@
           <w:rPr>
             <w:noProof/>
           </w:rPr>
-          <w:t>10</w:t>
+          <w:t>11</w:t>
         </w:r>
         <w:r>
           <w:fldChar w:fldCharType="end"/>
@@ -10585,6 +10740,119 @@
     </w:lvl>
   </w:abstractNum>
   <w:abstractNum w:abstractNumId="3">
+    <w:nsid w:val="356E0781"/>
+    <w:multiLevelType w:val="hybridMultilevel"/>
+    <w:tmpl w:val="FC1209F4"/>
+    <w:lvl w:ilvl="0" w:tplc="04160001">
+      <w:start w:val="1"/>
+      <w:numFmt w:val="bullet"/>
+      <w:lvlText w:val=""/>
+      <w:lvlJc w:val="left"/>
+      <w:pPr>
+        <w:ind w:left="720" w:hanging="360"/>
+      </w:pPr>
+      <w:rPr>
+        <w:rFonts w:ascii="Symbol" w:hAnsi="Symbol" w:hint="default"/>
+      </w:rPr>
+    </w:lvl>
+    <w:lvl w:ilvl="1" w:tplc="04160003" w:tentative="1">
+      <w:start w:val="1"/>
+      <w:numFmt w:val="bullet"/>
+      <w:lvlText w:val="o"/>
+      <w:lvlJc w:val="left"/>
+      <w:pPr>
+        <w:ind w:left="1440" w:hanging="360"/>
+      </w:pPr>
+      <w:rPr>
+        <w:rFonts w:ascii="Courier New" w:hAnsi="Courier New" w:cs="Courier New" w:hint="default"/>
+      </w:rPr>
+    </w:lvl>
+    <w:lvl w:ilvl="2" w:tplc="04160005" w:tentative="1">
+      <w:start w:val="1"/>
+      <w:numFmt w:val="bullet"/>
+      <w:lvlText w:val=""/>
+      <w:lvlJc w:val="left"/>
+      <w:pPr>
+        <w:ind w:left="2160" w:hanging="360"/>
+      </w:pPr>
+      <w:rPr>
+        <w:rFonts w:ascii="Wingdings" w:hAnsi="Wingdings" w:hint="default"/>
+      </w:rPr>
+    </w:lvl>
+    <w:lvl w:ilvl="3" w:tplc="04160001" w:tentative="1">
+      <w:start w:val="1"/>
+      <w:numFmt w:val="bullet"/>
+      <w:lvlText w:val=""/>
+      <w:lvlJc w:val="left"/>
+      <w:pPr>
+        <w:ind w:left="2880" w:hanging="360"/>
+      </w:pPr>
+      <w:rPr>
+        <w:rFonts w:ascii="Symbol" w:hAnsi="Symbol" w:hint="default"/>
+      </w:rPr>
+    </w:lvl>
+    <w:lvl w:ilvl="4" w:tplc="04160003" w:tentative="1">
+      <w:start w:val="1"/>
+      <w:numFmt w:val="bullet"/>
+      <w:lvlText w:val="o"/>
+      <w:lvlJc w:val="left"/>
+      <w:pPr>
+        <w:ind w:left="3600" w:hanging="360"/>
+      </w:pPr>
+      <w:rPr>
+        <w:rFonts w:ascii="Courier New" w:hAnsi="Courier New" w:cs="Courier New" w:hint="default"/>
+      </w:rPr>
+    </w:lvl>
+    <w:lvl w:ilvl="5" w:tplc="04160005" w:tentative="1">
+      <w:start w:val="1"/>
+      <w:numFmt w:val="bullet"/>
+      <w:lvlText w:val=""/>
+      <w:lvlJc w:val="left"/>
+      <w:pPr>
+        <w:ind w:left="4320" w:hanging="360"/>
+      </w:pPr>
+      <w:rPr>
+        <w:rFonts w:ascii="Wingdings" w:hAnsi="Wingdings" w:hint="default"/>
+      </w:rPr>
+    </w:lvl>
+    <w:lvl w:ilvl="6" w:tplc="04160001" w:tentative="1">
+      <w:start w:val="1"/>
+      <w:numFmt w:val="bullet"/>
+      <w:lvlText w:val=""/>
+      <w:lvlJc w:val="left"/>
+      <w:pPr>
+        <w:ind w:left="5040" w:hanging="360"/>
+      </w:pPr>
+      <w:rPr>
+        <w:rFonts w:ascii="Symbol" w:hAnsi="Symbol" w:hint="default"/>
+      </w:rPr>
+    </w:lvl>
+    <w:lvl w:ilvl="7" w:tplc="04160003" w:tentative="1">
+      <w:start w:val="1"/>
+      <w:numFmt w:val="bullet"/>
+      <w:lvlText w:val="o"/>
+      <w:lvlJc w:val="left"/>
+      <w:pPr>
+        <w:ind w:left="5760" w:hanging="360"/>
+      </w:pPr>
+      <w:rPr>
+        <w:rFonts w:ascii="Courier New" w:hAnsi="Courier New" w:cs="Courier New" w:hint="default"/>
+      </w:rPr>
+    </w:lvl>
+    <w:lvl w:ilvl="8" w:tplc="04160005" w:tentative="1">
+      <w:start w:val="1"/>
+      <w:numFmt w:val="bullet"/>
+      <w:lvlText w:val=""/>
+      <w:lvlJc w:val="left"/>
+      <w:pPr>
+        <w:ind w:left="6480" w:hanging="360"/>
+      </w:pPr>
+      <w:rPr>
+        <w:rFonts w:ascii="Wingdings" w:hAnsi="Wingdings" w:hint="default"/>
+      </w:rPr>
+    </w:lvl>
+  </w:abstractNum>
+  <w:abstractNum w:abstractNumId="4">
     <w:nsid w:val="429D36D7"/>
     <w:multiLevelType w:val="multilevel"/>
     <w:tmpl w:val="54802AE0"/>
@@ -10697,7 +10965,7 @@
       </w:rPr>
     </w:lvl>
   </w:abstractNum>
-  <w:abstractNum w:abstractNumId="4">
+  <w:abstractNum w:abstractNumId="5">
     <w:nsid w:val="56ED7EC9"/>
     <w:multiLevelType w:val="hybridMultilevel"/>
     <w:tmpl w:val="907E989C"/>
@@ -10811,7 +11079,7 @@
     </w:lvl>
   </w:abstractNum>
   <w:num w:numId="1">
-    <w:abstractNumId w:val="3"/>
+    <w:abstractNumId w:val="4"/>
   </w:num>
   <w:num w:numId="2">
     <w:abstractNumId w:val="0"/>
@@ -10823,7 +11091,10 @@
     <w:abstractNumId w:val="1"/>
   </w:num>
   <w:num w:numId="5">
-    <w:abstractNumId w:val="4"/>
+    <w:abstractNumId w:val="5"/>
+  </w:num>
+  <w:num w:numId="6">
+    <w:abstractNumId w:val="3"/>
   </w:num>
 </w:numbering>
 </file>
@@ -11014,7 +11285,6 @@
   <w:style w:type="character" w:default="1" w:styleId="Fontepargpadro">
     <w:name w:val="Default Paragraph Font"/>
     <w:uiPriority w:val="1"/>
-    <w:semiHidden/>
     <w:unhideWhenUsed/>
   </w:style>
   <w:style w:type="table" w:default="1" w:styleId="Tabelanormal">
@@ -11459,7 +11729,6 @@
   <w:style w:type="character" w:default="1" w:styleId="Fontepargpadro">
     <w:name w:val="Default Paragraph Font"/>
     <w:uiPriority w:val="1"/>
-    <w:semiHidden/>
     <w:unhideWhenUsed/>
   </w:style>
   <w:style w:type="table" w:default="1" w:styleId="Tabelanormal">
@@ -12008,7 +12277,7 @@
 </file>
 
 <file path=customXml/itemProps1.xml><?xml version="1.0" encoding="utf-8"?>
-<ds:datastoreItem xmlns:ds="http://schemas.openxmlformats.org/officeDocument/2006/customXml" ds:itemID="{0A23719E-5062-4913-B2AF-19B41FC40370}">
+<ds:datastoreItem xmlns:ds="http://schemas.openxmlformats.org/officeDocument/2006/customXml" ds:itemID="{69317982-2690-45BD-B83A-DB0FD0D49455}">
   <ds:schemaRefs>
     <ds:schemaRef ds:uri="http://schemas.openxmlformats.org/officeDocument/2006/bibliography"/>
   </ds:schemaRefs>

</xml_diff>